<commit_message>
Update WE Network Study Case.docx
</commit_message>
<xml_diff>
--- a/WE Network Study Case.docx
+++ b/WE Network Study Case.docx
@@ -31,6 +31,55 @@
           <w:szCs w:val="36"/>
         </w:rPr>
         <w:t xml:space="preserve"> Case</w:t>
+      </w:r>
+      <w:r>
+        <w:rPr>
+          <w:rFonts w:ascii="Times New Roman" w:hAnsi="Times New Roman" w:cs="Times New Roman"/>
+          <w:b/>
+          <w:sz w:val="48"/>
+          <w:szCs w:val="36"/>
+        </w:rPr>
+        <w:t xml:space="preserve"> </w:t>
+      </w:r>
+    </w:p>
+    <w:p>
+      <w:pPr>
+        <w:jc w:val="right"/>
+        <w:rPr>
+          <w:rStyle w:val="SubtleEmphasis"/>
+        </w:rPr>
+      </w:pPr>
+      <w:bookmarkStart w:id="2" w:name="_GoBack"/>
+      <w:bookmarkEnd w:id="2"/>
+      <w:r>
+        <w:rPr>
+          <w:rStyle w:val="SubtleEmphasis"/>
+        </w:rPr>
+        <w:t xml:space="preserve">For </w:t>
+      </w:r>
+      <w:r>
+        <w:rPr>
+          <w:rStyle w:val="SubtleEmphasis"/>
+        </w:rPr>
+        <w:t xml:space="preserve">Bluejack </w:t>
+      </w:r>
+      <w:r>
+        <w:rPr>
+          <w:rStyle w:val="SubtleEmphasis"/>
+        </w:rPr>
+        <w:t>15-1</w:t>
+      </w:r>
+      <w:r>
+        <w:rPr>
+          <w:rStyle w:val="SubtleEmphasis"/>
+        </w:rPr>
+        <w:t xml:space="preserve"> </w:t>
+      </w:r>
+      <w:r>
+        <w:rPr>
+          <w:rStyle w:val="SubtleEmphasis"/>
+        </w:rPr>
+        <w:t>By: RZ 14-0</w:t>
       </w:r>
     </w:p>
     <w:p>
@@ -356,16 +405,8 @@
         <w:rPr>
           <w:rStyle w:val="SubtleEmphasis"/>
         </w:rPr>
-        <w:t xml:space="preserve">Sort </w:t>
-      </w:r>
-      <w:proofErr w:type="gramStart"/>
-      <w:r>
-        <w:rPr>
-          <w:rStyle w:val="SubtleEmphasis"/>
-        </w:rPr>
-        <w:t>Division :</w:t>
-      </w:r>
-      <w:proofErr w:type="gramEnd"/>
+        <w:t>Sort Division :</w:t>
+      </w:r>
     </w:p>
     <w:p>
       <w:pPr>
@@ -430,21 +471,7 @@
           <w:rStyle w:val="SubtleEmphasis"/>
         </w:rPr>
         <w:tab/>
-        <w:t xml:space="preserve">-&gt; </w:t>
-      </w:r>
-      <w:proofErr w:type="spellStart"/>
-      <w:r>
-        <w:rPr>
-          <w:rStyle w:val="SubtleEmphasis"/>
-        </w:rPr>
-        <w:t>ambil</w:t>
-      </w:r>
-      <w:proofErr w:type="spellEnd"/>
-      <w:r>
-        <w:rPr>
-          <w:rStyle w:val="SubtleEmphasis"/>
-        </w:rPr>
-        <w:t xml:space="preserve"> ‘/19’</w:t>
+        <w:t>-&gt; ambil ‘/19’</w:t>
       </w:r>
     </w:p>
     <w:p>
@@ -510,21 +537,7 @@
           <w:rStyle w:val="SubtleEmphasis"/>
         </w:rPr>
         <w:tab/>
-        <w:t xml:space="preserve">-&gt; </w:t>
-      </w:r>
-      <w:proofErr w:type="spellStart"/>
-      <w:r>
-        <w:rPr>
-          <w:rStyle w:val="SubtleEmphasis"/>
-        </w:rPr>
-        <w:t>ambil</w:t>
-      </w:r>
-      <w:proofErr w:type="spellEnd"/>
-      <w:r>
-        <w:rPr>
-          <w:rStyle w:val="SubtleEmphasis"/>
-        </w:rPr>
-        <w:t xml:space="preserve"> ‘/19’</w:t>
+        <w:t>-&gt; ambil ‘/19’</w:t>
       </w:r>
     </w:p>
     <w:p>
@@ -590,21 +603,7 @@
           <w:rStyle w:val="SubtleEmphasis"/>
         </w:rPr>
         <w:tab/>
-        <w:t xml:space="preserve">-&gt; </w:t>
-      </w:r>
-      <w:proofErr w:type="spellStart"/>
-      <w:r>
-        <w:rPr>
-          <w:rStyle w:val="SubtleEmphasis"/>
-        </w:rPr>
-        <w:t>ambil</w:t>
-      </w:r>
-      <w:proofErr w:type="spellEnd"/>
-      <w:r>
-        <w:rPr>
-          <w:rStyle w:val="SubtleEmphasis"/>
-        </w:rPr>
-        <w:t xml:space="preserve"> ‘/19’</w:t>
+        <w:t>-&gt; ambil ‘/19’</w:t>
       </w:r>
     </w:p>
     <w:p>
@@ -670,21 +669,7 @@
           <w:rStyle w:val="SubtleEmphasis"/>
         </w:rPr>
         <w:tab/>
-        <w:t xml:space="preserve">-&gt; </w:t>
-      </w:r>
-      <w:proofErr w:type="spellStart"/>
-      <w:r>
-        <w:rPr>
-          <w:rStyle w:val="SubtleEmphasis"/>
-        </w:rPr>
-        <w:t>ambil</w:t>
-      </w:r>
-      <w:proofErr w:type="spellEnd"/>
-      <w:r>
-        <w:rPr>
-          <w:rStyle w:val="SubtleEmphasis"/>
-        </w:rPr>
-        <w:t xml:space="preserve"> ‘/19’</w:t>
+        <w:t>-&gt; ambil ‘/19’</w:t>
       </w:r>
     </w:p>
     <w:p>
@@ -750,21 +735,7 @@
           <w:rStyle w:val="SubtleEmphasis"/>
         </w:rPr>
         <w:tab/>
-        <w:t xml:space="preserve">-&gt; </w:t>
-      </w:r>
-      <w:proofErr w:type="spellStart"/>
-      <w:r>
-        <w:rPr>
-          <w:rStyle w:val="SubtleEmphasis"/>
-        </w:rPr>
-        <w:t>ambil</w:t>
-      </w:r>
-      <w:proofErr w:type="spellEnd"/>
-      <w:r>
-        <w:rPr>
-          <w:rStyle w:val="SubtleEmphasis"/>
-        </w:rPr>
-        <w:t xml:space="preserve"> ‘/19’</w:t>
+        <w:t>-&gt; ambil ‘/19’</w:t>
       </w:r>
     </w:p>
     <w:p>
@@ -830,102 +801,38 @@
           <w:rStyle w:val="SubtleEmphasis"/>
         </w:rPr>
         <w:tab/>
-        <w:t xml:space="preserve">-&gt; </w:t>
-      </w:r>
-      <w:proofErr w:type="spellStart"/>
-      <w:r>
-        <w:rPr>
-          <w:rStyle w:val="SubtleEmphasis"/>
-        </w:rPr>
-        <w:t>ambil</w:t>
-      </w:r>
-      <w:proofErr w:type="spellEnd"/>
-      <w:r>
-        <w:rPr>
-          <w:rStyle w:val="SubtleEmphasis"/>
-        </w:rPr>
-        <w:t xml:space="preserve"> ‘/19’</w:t>
-      </w:r>
-    </w:p>
-    <w:p>
-      <w:pPr>
-        <w:spacing w:after="0" w:line="360" w:lineRule="auto"/>
-        <w:ind w:left="720"/>
-        <w:rPr>
-          <w:rStyle w:val="SubtleEmphasis"/>
-        </w:rPr>
-      </w:pPr>
-      <w:proofErr w:type="gramStart"/>
-      <w:r>
-        <w:rPr>
-          <w:rStyle w:val="SubtleEmphasis"/>
-        </w:rPr>
-        <w:t>IP :</w:t>
-      </w:r>
-      <w:proofErr w:type="gramEnd"/>
-      <w:r>
-        <w:rPr>
-          <w:rStyle w:val="SubtleEmphasis"/>
-        </w:rPr>
-        <w:t xml:space="preserve"> Divisi 2 : 172.16.0.0 - 172.16.31.255</w:t>
-      </w:r>
-    </w:p>
-    <w:p>
-      <w:pPr>
-        <w:spacing w:after="0" w:line="360" w:lineRule="auto"/>
-        <w:ind w:left="720"/>
-        <w:rPr>
-          <w:rStyle w:val="SubtleEmphasis"/>
-        </w:rPr>
-      </w:pPr>
-      <w:r>
-        <w:rPr>
-          <w:rStyle w:val="SubtleEmphasis"/>
-        </w:rPr>
-        <w:tab/>
-        <w:t xml:space="preserve">(Yang </w:t>
-      </w:r>
-      <w:proofErr w:type="spellStart"/>
-      <w:r>
-        <w:rPr>
-          <w:rStyle w:val="SubtleEmphasis"/>
-        </w:rPr>
-        <w:t>kepake</w:t>
-      </w:r>
-      <w:proofErr w:type="spellEnd"/>
-      <w:r>
-        <w:rPr>
-          <w:rStyle w:val="SubtleEmphasis"/>
-        </w:rPr>
-        <w:t xml:space="preserve"> </w:t>
-      </w:r>
-      <w:proofErr w:type="spellStart"/>
-      <w:r>
-        <w:rPr>
-          <w:rStyle w:val="SubtleEmphasis"/>
-        </w:rPr>
-        <w:t>dari</w:t>
-      </w:r>
-      <w:proofErr w:type="spellEnd"/>
-      <w:r>
-        <w:rPr>
-          <w:rStyle w:val="SubtleEmphasis"/>
-        </w:rPr>
-        <w:t xml:space="preserve"> 172.16.0.1 - </w:t>
-      </w:r>
-      <w:proofErr w:type="gramStart"/>
-      <w:r>
-        <w:rPr>
-          <w:rStyle w:val="SubtleEmphasis"/>
-        </w:rPr>
-        <w:t>172.16.31.254 )</w:t>
-      </w:r>
-      <w:proofErr w:type="gramEnd"/>
-      <w:r>
-        <w:rPr>
-          <w:rStyle w:val="SubtleEmphasis"/>
-        </w:rPr>
-        <w:t xml:space="preserve"> </w:t>
+        <w:t>-&gt; ambil ‘/19’</w:t>
+      </w:r>
+    </w:p>
+    <w:p>
+      <w:pPr>
+        <w:spacing w:after="0" w:line="360" w:lineRule="auto"/>
+        <w:ind w:left="720"/>
+        <w:rPr>
+          <w:rStyle w:val="SubtleEmphasis"/>
+        </w:rPr>
+      </w:pPr>
+      <w:r>
+        <w:rPr>
+          <w:rStyle w:val="SubtleEmphasis"/>
+        </w:rPr>
+        <w:t>IP : Divisi 2 : 172.16.0.0 - 172.16.31.255</w:t>
+      </w:r>
+    </w:p>
+    <w:p>
+      <w:pPr>
+        <w:spacing w:after="0" w:line="360" w:lineRule="auto"/>
+        <w:ind w:left="720"/>
+        <w:rPr>
+          <w:rStyle w:val="SubtleEmphasis"/>
+        </w:rPr>
+      </w:pPr>
+      <w:r>
+        <w:rPr>
+          <w:rStyle w:val="SubtleEmphasis"/>
+        </w:rPr>
+        <w:tab/>
+        <w:t xml:space="preserve">(Yang kepake dari 172.16.0.1 - 172.16.31.254 ) </w:t>
       </w:r>
     </w:p>
     <w:p>
@@ -988,19 +895,11 @@
           <w:rStyle w:val="SubtleEmphasis"/>
         </w:rPr>
       </w:pPr>
-      <w:proofErr w:type="gramStart"/>
-      <w:r>
-        <w:rPr>
-          <w:rStyle w:val="SubtleEmphasis"/>
-        </w:rPr>
-        <w:t>IP :</w:t>
-      </w:r>
-      <w:proofErr w:type="gramEnd"/>
-      <w:r>
-        <w:rPr>
-          <w:rStyle w:val="SubtleEmphasis"/>
-        </w:rPr>
-        <w:t xml:space="preserve"> Divisi </w:t>
+      <w:r>
+        <w:rPr>
+          <w:rStyle w:val="SubtleEmphasis"/>
+        </w:rPr>
+        <w:t xml:space="preserve">IP : Divisi </w:t>
       </w:r>
       <w:r>
         <w:rPr>
@@ -1052,35 +951,7 @@
           <w:rStyle w:val="SubtleEmphasis"/>
         </w:rPr>
         <w:tab/>
-        <w:t xml:space="preserve">(Yang </w:t>
-      </w:r>
-      <w:proofErr w:type="spellStart"/>
-      <w:r>
-        <w:rPr>
-          <w:rStyle w:val="SubtleEmphasis"/>
-        </w:rPr>
-        <w:t>kepake</w:t>
-      </w:r>
-      <w:proofErr w:type="spellEnd"/>
-      <w:r>
-        <w:rPr>
-          <w:rStyle w:val="SubtleEmphasis"/>
-        </w:rPr>
-        <w:t xml:space="preserve"> </w:t>
-      </w:r>
-      <w:proofErr w:type="spellStart"/>
-      <w:r>
-        <w:rPr>
-          <w:rStyle w:val="SubtleEmphasis"/>
-        </w:rPr>
-        <w:t>dari</w:t>
-      </w:r>
-      <w:proofErr w:type="spellEnd"/>
-      <w:r>
-        <w:rPr>
-          <w:rStyle w:val="SubtleEmphasis"/>
-        </w:rPr>
-        <w:t xml:space="preserve"> 172.</w:t>
+        <w:t>(Yang kepake dari 172.</w:t>
       </w:r>
       <w:r>
         <w:rPr>
@@ -1092,14 +963,7 @@
         <w:rPr>
           <w:rStyle w:val="SubtleEmphasis"/>
         </w:rPr>
-        <w:t xml:space="preserve">.0.1 - </w:t>
-      </w:r>
-      <w:proofErr w:type="gramStart"/>
-      <w:r>
-        <w:rPr>
-          <w:rStyle w:val="SubtleEmphasis"/>
-        </w:rPr>
-        <w:t>172.16</w:t>
+        <w:t>.0.1 - 172.16</w:t>
       </w:r>
       <w:r>
         <w:rPr>
@@ -1111,14 +975,7 @@
         <w:rPr>
           <w:rStyle w:val="SubtleEmphasis"/>
         </w:rPr>
-        <w:t>.254 )</w:t>
-      </w:r>
-      <w:proofErr w:type="gramEnd"/>
-      <w:r>
-        <w:rPr>
-          <w:rStyle w:val="SubtleEmphasis"/>
-        </w:rPr>
-        <w:t xml:space="preserve"> </w:t>
+        <w:t xml:space="preserve">.254 ) </w:t>
       </w:r>
     </w:p>
     <w:p>
@@ -1199,19 +1056,11 @@
           <w:rStyle w:val="SubtleEmphasis"/>
         </w:rPr>
       </w:pPr>
-      <w:proofErr w:type="gramStart"/>
-      <w:r>
-        <w:rPr>
-          <w:rStyle w:val="SubtleEmphasis"/>
-        </w:rPr>
-        <w:t>IP :</w:t>
-      </w:r>
-      <w:proofErr w:type="gramEnd"/>
-      <w:r>
-        <w:rPr>
-          <w:rStyle w:val="SubtleEmphasis"/>
-        </w:rPr>
-        <w:t xml:space="preserve"> Divisi 4 : 172.16</w:t>
+      <w:r>
+        <w:rPr>
+          <w:rStyle w:val="SubtleEmphasis"/>
+        </w:rPr>
+        <w:t>IP : Divisi 4 : 172.16</w:t>
       </w:r>
       <w:r>
         <w:rPr>
@@ -1250,36 +1099,9 @@
         <w:rPr>
           <w:rStyle w:val="SubtleEmphasis"/>
         </w:rPr>
-        <w:tab/>
-        <w:t xml:space="preserve">(Yang </w:t>
-      </w:r>
-      <w:proofErr w:type="spellStart"/>
-      <w:r>
-        <w:rPr>
-          <w:rStyle w:val="SubtleEmphasis"/>
-        </w:rPr>
-        <w:t>kepake</w:t>
-      </w:r>
-      <w:proofErr w:type="spellEnd"/>
-      <w:r>
-        <w:rPr>
-          <w:rStyle w:val="SubtleEmphasis"/>
-        </w:rPr>
-        <w:t xml:space="preserve"> </w:t>
-      </w:r>
-      <w:proofErr w:type="spellStart"/>
-      <w:r>
-        <w:rPr>
-          <w:rStyle w:val="SubtleEmphasis"/>
-        </w:rPr>
-        <w:t>dari</w:t>
-      </w:r>
-      <w:proofErr w:type="spellEnd"/>
-      <w:r>
-        <w:rPr>
-          <w:rStyle w:val="SubtleEmphasis"/>
-        </w:rPr>
-        <w:t xml:space="preserve"> 172.32</w:t>
+        <w:lastRenderedPageBreak/>
+        <w:tab/>
+        <w:t>(Yang kepake dari 172.32</w:t>
       </w:r>
       <w:r>
         <w:rPr>
@@ -1291,14 +1113,7 @@
         <w:rPr>
           <w:rStyle w:val="SubtleEmphasis"/>
         </w:rPr>
-        <w:t xml:space="preserve">.1 - </w:t>
-      </w:r>
-      <w:proofErr w:type="gramStart"/>
-      <w:r>
-        <w:rPr>
-          <w:rStyle w:val="SubtleEmphasis"/>
-        </w:rPr>
-        <w:t>172.16.</w:t>
+        <w:t>.1 - 172.16.</w:t>
       </w:r>
       <w:r>
         <w:rPr>
@@ -1310,29 +1125,21 @@
         <w:rPr>
           <w:rStyle w:val="SubtleEmphasis"/>
         </w:rPr>
-        <w:t>.254 )</w:t>
-      </w:r>
-      <w:proofErr w:type="gramEnd"/>
-      <w:r>
-        <w:rPr>
-          <w:rStyle w:val="SubtleEmphasis"/>
-        </w:rPr>
-        <w:t xml:space="preserve"> </w:t>
-      </w:r>
-    </w:p>
-    <w:p>
-      <w:pPr>
-        <w:spacing w:after="0" w:line="360" w:lineRule="auto"/>
-        <w:ind w:left="720"/>
-        <w:rPr>
-          <w:rStyle w:val="SubtleEmphasis"/>
-        </w:rPr>
-      </w:pPr>
-      <w:r>
-        <w:rPr>
-          <w:rStyle w:val="SubtleEmphasis"/>
-        </w:rPr>
-        <w:lastRenderedPageBreak/>
+        <w:t xml:space="preserve">.254 ) </w:t>
+      </w:r>
+    </w:p>
+    <w:p>
+      <w:pPr>
+        <w:spacing w:after="0" w:line="360" w:lineRule="auto"/>
+        <w:ind w:left="720"/>
+        <w:rPr>
+          <w:rStyle w:val="SubtleEmphasis"/>
+        </w:rPr>
+      </w:pPr>
+      <w:r>
+        <w:rPr>
+          <w:rStyle w:val="SubtleEmphasis"/>
+        </w:rPr>
         <w:tab/>
         <w:t>-- 172.16</w:t>
       </w:r>
@@ -1405,77 +1212,27 @@
           <w:rStyle w:val="SubtleEmphasis"/>
         </w:rPr>
       </w:pPr>
-      <w:proofErr w:type="gramStart"/>
-      <w:r>
-        <w:rPr>
-          <w:rStyle w:val="SubtleEmphasis"/>
-        </w:rPr>
-        <w:t>IP :</w:t>
-      </w:r>
-      <w:proofErr w:type="gramEnd"/>
-      <w:r>
-        <w:rPr>
-          <w:rStyle w:val="SubtleEmphasis"/>
-        </w:rPr>
-        <w:t xml:space="preserve"> Divisi 3 : 172.16.96.0 - 172.16.127.255</w:t>
-      </w:r>
-    </w:p>
-    <w:p>
-      <w:pPr>
-        <w:spacing w:after="0" w:line="360" w:lineRule="auto"/>
-        <w:ind w:left="720"/>
-        <w:rPr>
-          <w:rStyle w:val="SubtleEmphasis"/>
-        </w:rPr>
-      </w:pPr>
-      <w:r>
-        <w:rPr>
-          <w:rStyle w:val="SubtleEmphasis"/>
-        </w:rPr>
-        <w:tab/>
-        <w:t xml:space="preserve">(Yang </w:t>
-      </w:r>
-      <w:proofErr w:type="spellStart"/>
-      <w:r>
-        <w:rPr>
-          <w:rStyle w:val="SubtleEmphasis"/>
-        </w:rPr>
-        <w:t>kepake</w:t>
-      </w:r>
-      <w:proofErr w:type="spellEnd"/>
-      <w:r>
-        <w:rPr>
-          <w:rStyle w:val="SubtleEmphasis"/>
-        </w:rPr>
-        <w:t xml:space="preserve"> </w:t>
-      </w:r>
-      <w:proofErr w:type="spellStart"/>
-      <w:r>
-        <w:rPr>
-          <w:rStyle w:val="SubtleEmphasis"/>
-        </w:rPr>
-        <w:t>dari</w:t>
-      </w:r>
-      <w:proofErr w:type="spellEnd"/>
-      <w:r>
-        <w:rPr>
-          <w:rStyle w:val="SubtleEmphasis"/>
-        </w:rPr>
-        <w:t xml:space="preserve"> 172.32.96.1 - </w:t>
-      </w:r>
-      <w:proofErr w:type="gramStart"/>
-      <w:r>
-        <w:rPr>
-          <w:rStyle w:val="SubtleEmphasis"/>
-        </w:rPr>
-        <w:t>172.16.127.254 )</w:t>
-      </w:r>
-      <w:proofErr w:type="gramEnd"/>
-      <w:r>
-        <w:rPr>
-          <w:rStyle w:val="SubtleEmphasis"/>
-        </w:rPr>
-        <w:t xml:space="preserve"> </w:t>
+      <w:r>
+        <w:rPr>
+          <w:rStyle w:val="SubtleEmphasis"/>
+        </w:rPr>
+        <w:t>IP : Divisi 3 : 172.16.96.0 - 172.16.127.255</w:t>
+      </w:r>
+    </w:p>
+    <w:p>
+      <w:pPr>
+        <w:spacing w:after="0" w:line="360" w:lineRule="auto"/>
+        <w:ind w:left="720"/>
+        <w:rPr>
+          <w:rStyle w:val="SubtleEmphasis"/>
+        </w:rPr>
+      </w:pPr>
+      <w:r>
+        <w:rPr>
+          <w:rStyle w:val="SubtleEmphasis"/>
+        </w:rPr>
+        <w:tab/>
+        <w:t xml:space="preserve">(Yang kepake dari 172.32.96.1 - 172.16.127.254 ) </w:t>
       </w:r>
     </w:p>
     <w:p>
@@ -1538,77 +1295,27 @@
           <w:rStyle w:val="SubtleEmphasis"/>
         </w:rPr>
       </w:pPr>
-      <w:proofErr w:type="gramStart"/>
-      <w:r>
-        <w:rPr>
-          <w:rStyle w:val="SubtleEmphasis"/>
-        </w:rPr>
-        <w:t>IP :</w:t>
-      </w:r>
-      <w:proofErr w:type="gramEnd"/>
-      <w:r>
-        <w:rPr>
-          <w:rStyle w:val="SubtleEmphasis"/>
-        </w:rPr>
-        <w:t xml:space="preserve"> Divisi 1 : 172.16.128.0 - 172.16.159.255</w:t>
-      </w:r>
-    </w:p>
-    <w:p>
-      <w:pPr>
-        <w:spacing w:after="0" w:line="360" w:lineRule="auto"/>
-        <w:ind w:left="720"/>
-        <w:rPr>
-          <w:rStyle w:val="SubtleEmphasis"/>
-        </w:rPr>
-      </w:pPr>
-      <w:r>
-        <w:rPr>
-          <w:rStyle w:val="SubtleEmphasis"/>
-        </w:rPr>
-        <w:tab/>
-        <w:t xml:space="preserve">(Yang </w:t>
-      </w:r>
-      <w:proofErr w:type="spellStart"/>
-      <w:r>
-        <w:rPr>
-          <w:rStyle w:val="SubtleEmphasis"/>
-        </w:rPr>
-        <w:t>kepake</w:t>
-      </w:r>
-      <w:proofErr w:type="spellEnd"/>
-      <w:r>
-        <w:rPr>
-          <w:rStyle w:val="SubtleEmphasis"/>
-        </w:rPr>
-        <w:t xml:space="preserve"> </w:t>
-      </w:r>
-      <w:proofErr w:type="spellStart"/>
-      <w:r>
-        <w:rPr>
-          <w:rStyle w:val="SubtleEmphasis"/>
-        </w:rPr>
-        <w:t>dari</w:t>
-      </w:r>
-      <w:proofErr w:type="spellEnd"/>
-      <w:r>
-        <w:rPr>
-          <w:rStyle w:val="SubtleEmphasis"/>
-        </w:rPr>
-        <w:t xml:space="preserve"> 172.32.128.1 - </w:t>
-      </w:r>
-      <w:proofErr w:type="gramStart"/>
-      <w:r>
-        <w:rPr>
-          <w:rStyle w:val="SubtleEmphasis"/>
-        </w:rPr>
-        <w:t>172.16.159.254 )</w:t>
-      </w:r>
-      <w:proofErr w:type="gramEnd"/>
-      <w:r>
-        <w:rPr>
-          <w:rStyle w:val="SubtleEmphasis"/>
-        </w:rPr>
-        <w:t xml:space="preserve"> </w:t>
+      <w:r>
+        <w:rPr>
+          <w:rStyle w:val="SubtleEmphasis"/>
+        </w:rPr>
+        <w:t>IP : Divisi 1 : 172.16.128.0 - 172.16.159.255</w:t>
+      </w:r>
+    </w:p>
+    <w:p>
+      <w:pPr>
+        <w:spacing w:after="0" w:line="360" w:lineRule="auto"/>
+        <w:ind w:left="720"/>
+        <w:rPr>
+          <w:rStyle w:val="SubtleEmphasis"/>
+        </w:rPr>
+      </w:pPr>
+      <w:r>
+        <w:rPr>
+          <w:rStyle w:val="SubtleEmphasis"/>
+        </w:rPr>
+        <w:tab/>
+        <w:t xml:space="preserve">(Yang kepake dari 172.32.128.1 - 172.16.159.254 ) </w:t>
       </w:r>
     </w:p>
     <w:p>
@@ -1665,19 +1372,11 @@
           <w:rStyle w:val="SubtleEmphasis"/>
         </w:rPr>
       </w:pPr>
-      <w:proofErr w:type="gramStart"/>
-      <w:r>
-        <w:rPr>
-          <w:rStyle w:val="SubtleEmphasis"/>
-        </w:rPr>
-        <w:t>IP :</w:t>
-      </w:r>
-      <w:proofErr w:type="gramEnd"/>
-      <w:r>
-        <w:rPr>
-          <w:rStyle w:val="SubtleEmphasis"/>
-        </w:rPr>
-        <w:t xml:space="preserve"> Divisi </w:t>
+      <w:r>
+        <w:rPr>
+          <w:rStyle w:val="SubtleEmphasis"/>
+        </w:rPr>
+        <w:t xml:space="preserve">IP : Divisi </w:t>
       </w:r>
       <w:r>
         <w:rPr>
@@ -1747,35 +1446,7 @@
           <w:rStyle w:val="SubtleEmphasis"/>
         </w:rPr>
         <w:tab/>
-        <w:t xml:space="preserve">(Yang </w:t>
-      </w:r>
-      <w:proofErr w:type="spellStart"/>
-      <w:r>
-        <w:rPr>
-          <w:rStyle w:val="SubtleEmphasis"/>
-        </w:rPr>
-        <w:t>kepake</w:t>
-      </w:r>
-      <w:proofErr w:type="spellEnd"/>
-      <w:r>
-        <w:rPr>
-          <w:rStyle w:val="SubtleEmphasis"/>
-        </w:rPr>
-        <w:t xml:space="preserve"> </w:t>
-      </w:r>
-      <w:proofErr w:type="spellStart"/>
-      <w:r>
-        <w:rPr>
-          <w:rStyle w:val="SubtleEmphasis"/>
-        </w:rPr>
-        <w:t>dari</w:t>
-      </w:r>
-      <w:proofErr w:type="spellEnd"/>
-      <w:r>
-        <w:rPr>
-          <w:rStyle w:val="SubtleEmphasis"/>
-        </w:rPr>
-        <w:t xml:space="preserve"> 172.</w:t>
+        <w:t>(Yang kepake dari 172.</w:t>
       </w:r>
       <w:r>
         <w:rPr>
@@ -1799,14 +1470,7 @@
         <w:rPr>
           <w:rStyle w:val="SubtleEmphasis"/>
         </w:rPr>
-        <w:t xml:space="preserve">.1 - </w:t>
-      </w:r>
-      <w:proofErr w:type="gramStart"/>
-      <w:r>
-        <w:rPr>
-          <w:rStyle w:val="SubtleEmphasis"/>
-        </w:rPr>
-        <w:t>172.16.</w:t>
+        <w:t>.1 - 172.16.</w:t>
       </w:r>
       <w:r>
         <w:rPr>
@@ -1830,14 +1494,7 @@
         <w:rPr>
           <w:rStyle w:val="SubtleEmphasis"/>
         </w:rPr>
-        <w:t>.254 )</w:t>
-      </w:r>
-      <w:proofErr w:type="gramEnd"/>
-      <w:r>
-        <w:rPr>
-          <w:rStyle w:val="SubtleEmphasis"/>
-        </w:rPr>
-        <w:t xml:space="preserve"> </w:t>
+        <w:t xml:space="preserve">.254 ) </w:t>
       </w:r>
     </w:p>
     <w:p>
@@ -2207,16 +1864,8 @@
         <w:rPr>
           <w:rStyle w:val="SubtleEmphasis"/>
         </w:rPr>
-        <w:t xml:space="preserve">Sort </w:t>
-      </w:r>
-      <w:proofErr w:type="gramStart"/>
-      <w:r>
-        <w:rPr>
-          <w:rStyle w:val="SubtleEmphasis"/>
-        </w:rPr>
-        <w:t>Division :</w:t>
-      </w:r>
-      <w:proofErr w:type="gramEnd"/>
+        <w:t>Sort Division :</w:t>
+      </w:r>
     </w:p>
     <w:p>
       <w:pPr>
@@ -2269,21 +1918,7 @@
           <w:rStyle w:val="SubtleEmphasis"/>
         </w:rPr>
         <w:tab/>
-        <w:t xml:space="preserve">-&gt; </w:t>
-      </w:r>
-      <w:proofErr w:type="spellStart"/>
-      <w:r>
-        <w:rPr>
-          <w:rStyle w:val="SubtleEmphasis"/>
-        </w:rPr>
-        <w:t>ambil</w:t>
-      </w:r>
-      <w:proofErr w:type="spellEnd"/>
-      <w:r>
-        <w:rPr>
-          <w:rStyle w:val="SubtleEmphasis"/>
-        </w:rPr>
-        <w:t xml:space="preserve"> ‘/</w:t>
+        <w:t>-&gt; ambil ‘/</w:t>
       </w:r>
       <w:r>
         <w:rPr>
@@ -2343,21 +1978,7 @@
           <w:rStyle w:val="SubtleEmphasis"/>
         </w:rPr>
         <w:tab/>
-        <w:t xml:space="preserve">-&gt; </w:t>
-      </w:r>
-      <w:proofErr w:type="spellStart"/>
-      <w:r>
-        <w:rPr>
-          <w:rStyle w:val="SubtleEmphasis"/>
-        </w:rPr>
-        <w:t>ambil</w:t>
-      </w:r>
-      <w:proofErr w:type="spellEnd"/>
-      <w:r>
-        <w:rPr>
-          <w:rStyle w:val="SubtleEmphasis"/>
-        </w:rPr>
-        <w:t xml:space="preserve"> ‘/26’</w:t>
+        <w:t>-&gt; ambil ‘/26’</w:t>
       </w:r>
     </w:p>
     <w:p>
@@ -2405,21 +2026,7 @@
           <w:rStyle w:val="SubtleEmphasis"/>
         </w:rPr>
         <w:tab/>
-        <w:t xml:space="preserve">-&gt; </w:t>
-      </w:r>
-      <w:proofErr w:type="spellStart"/>
-      <w:r>
-        <w:rPr>
-          <w:rStyle w:val="SubtleEmphasis"/>
-        </w:rPr>
-        <w:t>ambil</w:t>
-      </w:r>
-      <w:proofErr w:type="spellEnd"/>
-      <w:r>
-        <w:rPr>
-          <w:rStyle w:val="SubtleEmphasis"/>
-        </w:rPr>
-        <w:t xml:space="preserve"> ‘/27’</w:t>
+        <w:t>-&gt; ambil ‘/27’</w:t>
       </w:r>
     </w:p>
     <w:p>
@@ -2479,21 +2086,7 @@
           <w:rStyle w:val="SubtleEmphasis"/>
         </w:rPr>
         <w:tab/>
-        <w:t xml:space="preserve">-&gt; </w:t>
-      </w:r>
-      <w:proofErr w:type="spellStart"/>
-      <w:r>
-        <w:rPr>
-          <w:rStyle w:val="SubtleEmphasis"/>
-        </w:rPr>
-        <w:t>ambil</w:t>
-      </w:r>
-      <w:proofErr w:type="spellEnd"/>
-      <w:r>
-        <w:rPr>
-          <w:rStyle w:val="SubtleEmphasis"/>
-        </w:rPr>
-        <w:t xml:space="preserve"> ‘/</w:t>
+        <w:t>-&gt; ambil ‘/</w:t>
       </w:r>
       <w:r>
         <w:rPr>
@@ -2516,19 +2109,11 @@
           <w:rStyle w:val="SubtleEmphasis"/>
         </w:rPr>
       </w:pPr>
-      <w:proofErr w:type="gramStart"/>
-      <w:r>
-        <w:rPr>
-          <w:rStyle w:val="SubtleEmphasis"/>
-        </w:rPr>
-        <w:t>IP :</w:t>
-      </w:r>
-      <w:proofErr w:type="gramEnd"/>
-      <w:r>
-        <w:rPr>
-          <w:rStyle w:val="SubtleEmphasis"/>
-        </w:rPr>
-        <w:t xml:space="preserve"> Divisi 1 : 192.168.1.0 - </w:t>
+      <w:r>
+        <w:rPr>
+          <w:rStyle w:val="SubtleEmphasis"/>
+        </w:rPr>
+        <w:t xml:space="preserve">IP : Divisi 1 : 192.168.1.0 - </w:t>
       </w:r>
       <w:r>
         <w:rPr>
@@ -2550,35 +2135,7 @@
           <w:rStyle w:val="SubtleEmphasis"/>
         </w:rPr>
         <w:tab/>
-        <w:t xml:space="preserve">(Yang </w:t>
-      </w:r>
-      <w:proofErr w:type="spellStart"/>
-      <w:r>
-        <w:rPr>
-          <w:rStyle w:val="SubtleEmphasis"/>
-        </w:rPr>
-        <w:t>kepake</w:t>
-      </w:r>
-      <w:proofErr w:type="spellEnd"/>
-      <w:r>
-        <w:rPr>
-          <w:rStyle w:val="SubtleEmphasis"/>
-        </w:rPr>
-        <w:t xml:space="preserve"> </w:t>
-      </w:r>
-      <w:proofErr w:type="spellStart"/>
-      <w:r>
-        <w:rPr>
-          <w:rStyle w:val="SubtleEmphasis"/>
-        </w:rPr>
-        <w:t>dari</w:t>
-      </w:r>
-      <w:proofErr w:type="spellEnd"/>
-      <w:r>
-        <w:rPr>
-          <w:rStyle w:val="SubtleEmphasis"/>
-        </w:rPr>
-        <w:t xml:space="preserve"> </w:t>
+        <w:t xml:space="preserve">(Yang kepake dari </w:t>
       </w:r>
       <w:r>
         <w:rPr>
@@ -2689,19 +2246,11 @@
           <w:rStyle w:val="SubtleEmphasis"/>
         </w:rPr>
       </w:pPr>
-      <w:proofErr w:type="gramStart"/>
-      <w:r>
-        <w:rPr>
-          <w:rStyle w:val="SubtleEmphasis"/>
-        </w:rPr>
-        <w:t>IP :</w:t>
-      </w:r>
-      <w:proofErr w:type="gramEnd"/>
-      <w:r>
-        <w:rPr>
-          <w:rStyle w:val="SubtleEmphasis"/>
-        </w:rPr>
-        <w:t xml:space="preserve"> Divisi 3 : </w:t>
+      <w:r>
+        <w:rPr>
+          <w:rStyle w:val="SubtleEmphasis"/>
+        </w:rPr>
+        <w:t xml:space="preserve">IP : Divisi 3 : </w:t>
       </w:r>
       <w:r>
         <w:rPr>
@@ -2741,35 +2290,7 @@
           <w:rStyle w:val="SubtleEmphasis"/>
         </w:rPr>
         <w:tab/>
-        <w:t xml:space="preserve">(Yang </w:t>
-      </w:r>
-      <w:proofErr w:type="spellStart"/>
-      <w:r>
-        <w:rPr>
-          <w:rStyle w:val="SubtleEmphasis"/>
-        </w:rPr>
-        <w:t>kepake</w:t>
-      </w:r>
-      <w:proofErr w:type="spellEnd"/>
-      <w:r>
-        <w:rPr>
-          <w:rStyle w:val="SubtleEmphasis"/>
-        </w:rPr>
-        <w:t xml:space="preserve"> </w:t>
-      </w:r>
-      <w:proofErr w:type="spellStart"/>
-      <w:r>
-        <w:rPr>
-          <w:rStyle w:val="SubtleEmphasis"/>
-        </w:rPr>
-        <w:t>dari</w:t>
-      </w:r>
-      <w:proofErr w:type="spellEnd"/>
-      <w:r>
-        <w:rPr>
-          <w:rStyle w:val="SubtleEmphasis"/>
-        </w:rPr>
-        <w:t xml:space="preserve"> 192.168.1</w:t>
+        <w:t>(Yang kepake dari 192.168.1</w:t>
       </w:r>
       <w:r>
         <w:rPr>
@@ -2862,19 +2383,11 @@
           <w:rStyle w:val="SubtleEmphasis"/>
         </w:rPr>
       </w:pPr>
-      <w:proofErr w:type="gramStart"/>
-      <w:r>
-        <w:rPr>
-          <w:rStyle w:val="SubtleEmphasis"/>
-        </w:rPr>
-        <w:t>IP :</w:t>
-      </w:r>
-      <w:proofErr w:type="gramEnd"/>
-      <w:r>
-        <w:rPr>
-          <w:rStyle w:val="SubtleEmphasis"/>
-        </w:rPr>
-        <w:t xml:space="preserve"> Divisi 4</w:t>
+      <w:r>
+        <w:rPr>
+          <w:rStyle w:val="SubtleEmphasis"/>
+        </w:rPr>
+        <w:t>IP : Divisi 4</w:t>
       </w:r>
       <w:r>
         <w:rPr>
@@ -2914,35 +2427,7 @@
           <w:rStyle w:val="SubtleEmphasis"/>
         </w:rPr>
         <w:tab/>
-        <w:t xml:space="preserve">(Yang </w:t>
-      </w:r>
-      <w:proofErr w:type="spellStart"/>
-      <w:r>
-        <w:rPr>
-          <w:rStyle w:val="SubtleEmphasis"/>
-        </w:rPr>
-        <w:t>kepake</w:t>
-      </w:r>
-      <w:proofErr w:type="spellEnd"/>
-      <w:r>
-        <w:rPr>
-          <w:rStyle w:val="SubtleEmphasis"/>
-        </w:rPr>
-        <w:t xml:space="preserve"> </w:t>
-      </w:r>
-      <w:proofErr w:type="spellStart"/>
-      <w:r>
-        <w:rPr>
-          <w:rStyle w:val="SubtleEmphasis"/>
-        </w:rPr>
-        <w:t>dari</w:t>
-      </w:r>
-      <w:proofErr w:type="spellEnd"/>
-      <w:r>
-        <w:rPr>
-          <w:rStyle w:val="SubtleEmphasis"/>
-        </w:rPr>
-        <w:t xml:space="preserve"> 192.168.1.</w:t>
+        <w:t>(Yang kepake dari 192.168.1.</w:t>
       </w:r>
       <w:r>
         <w:rPr>
@@ -3029,19 +2514,11 @@
           <w:rStyle w:val="SubtleEmphasis"/>
         </w:rPr>
       </w:pPr>
-      <w:proofErr w:type="gramStart"/>
-      <w:r>
-        <w:rPr>
-          <w:rStyle w:val="SubtleEmphasis"/>
-        </w:rPr>
-        <w:t>IP :</w:t>
-      </w:r>
-      <w:proofErr w:type="gramEnd"/>
-      <w:r>
-        <w:rPr>
-          <w:rStyle w:val="SubtleEmphasis"/>
-        </w:rPr>
-        <w:t xml:space="preserve"> Divisi 2 : 192.168.1.</w:t>
+      <w:r>
+        <w:rPr>
+          <w:rStyle w:val="SubtleEmphasis"/>
+        </w:rPr>
+        <w:t>IP : Divisi 2 : 192.168.1.</w:t>
       </w:r>
       <w:r>
         <w:rPr>
@@ -3075,35 +2552,7 @@
           <w:rStyle w:val="SubtleEmphasis"/>
         </w:rPr>
         <w:tab/>
-        <w:t xml:space="preserve">(Yang </w:t>
-      </w:r>
-      <w:proofErr w:type="spellStart"/>
-      <w:r>
-        <w:rPr>
-          <w:rStyle w:val="SubtleEmphasis"/>
-        </w:rPr>
-        <w:t>kepake</w:t>
-      </w:r>
-      <w:proofErr w:type="spellEnd"/>
-      <w:r>
-        <w:rPr>
-          <w:rStyle w:val="SubtleEmphasis"/>
-        </w:rPr>
-        <w:t xml:space="preserve"> </w:t>
-      </w:r>
-      <w:proofErr w:type="spellStart"/>
-      <w:r>
-        <w:rPr>
-          <w:rStyle w:val="SubtleEmphasis"/>
-        </w:rPr>
-        <w:t>dari</w:t>
-      </w:r>
-      <w:proofErr w:type="spellEnd"/>
-      <w:r>
-        <w:rPr>
-          <w:rStyle w:val="SubtleEmphasis"/>
-        </w:rPr>
-        <w:t xml:space="preserve"> 192.168.1.</w:t>
+        <w:t>(Yang kepake dari 192.168.1.</w:t>
       </w:r>
       <w:r>
         <w:rPr>
@@ -3237,8 +2686,6 @@
           <w:szCs w:val="24"/>
         </w:rPr>
       </w:pPr>
-      <w:bookmarkStart w:id="2" w:name="_GoBack"/>
-      <w:bookmarkEnd w:id="2"/>
       <w:r>
         <w:rPr>
           <w:rFonts w:ascii="Times New Roman" w:hAnsi="Times New Roman" w:cs="Times New Roman"/>
@@ -3313,25 +2760,14 @@
           <w:szCs w:val="24"/>
         </w:rPr>
       </w:pPr>
-      <w:proofErr w:type="gramStart"/>
-      <w:r>
-        <w:rPr>
-          <w:rFonts w:ascii="Times New Roman" w:hAnsi="Times New Roman" w:cs="Times New Roman"/>
-          <w:bCs/>
-          <w:sz w:val="24"/>
-          <w:szCs w:val="24"/>
-        </w:rPr>
-        <w:t>.pkt</w:t>
-      </w:r>
-      <w:proofErr w:type="gramEnd"/>
-      <w:r>
-        <w:rPr>
-          <w:rFonts w:ascii="Times New Roman" w:hAnsi="Times New Roman" w:cs="Times New Roman"/>
-          <w:bCs/>
-          <w:sz w:val="24"/>
-          <w:szCs w:val="24"/>
-        </w:rPr>
-        <w:t xml:space="preserve"> </w:t>
+      <w:r>
+        <w:rPr>
+          <w:rFonts w:ascii="Times New Roman" w:hAnsi="Times New Roman" w:cs="Times New Roman"/>
+          <w:bCs/>
+          <w:sz w:val="24"/>
+          <w:szCs w:val="24"/>
+        </w:rPr>
+        <w:t xml:space="preserve">.pkt </w:t>
       </w:r>
       <w:r>
         <w:rPr>
@@ -3472,7 +2908,6 @@
           <w:szCs w:val="24"/>
         </w:rPr>
       </w:pPr>
-      <w:proofErr w:type="spellStart"/>
       <w:r>
         <w:rPr>
           <w:rFonts w:ascii="Times New Roman" w:hAnsi="Times New Roman" w:cs="Times New Roman"/>
@@ -3483,7 +2918,6 @@
         </w:rPr>
         <w:t>Desvania</w:t>
       </w:r>
-      <w:proofErr w:type="spellEnd"/>
       <w:r>
         <w:rPr>
           <w:rFonts w:ascii="Times New Roman" w:hAnsi="Times New Roman" w:cs="Times New Roman"/>
@@ -5402,1414 +4836,280 @@
         <w:rPr>
           <w:rStyle w:val="SubtleEmphasis"/>
         </w:rPr>
-        <w:t xml:space="preserve">Di </w:t>
-      </w:r>
-      <w:proofErr w:type="spellStart"/>
-      <w:r>
-        <w:rPr>
-          <w:rStyle w:val="SubtleEmphasis"/>
-        </w:rPr>
-        <w:t>setiap</w:t>
-      </w:r>
-      <w:proofErr w:type="spellEnd"/>
-      <w:r>
-        <w:rPr>
-          <w:rStyle w:val="SubtleEmphasis"/>
-        </w:rPr>
+        <w:t xml:space="preserve">Di setiap ruangan </w:t>
+      </w:r>
+      <w:r>
+        <w:rPr>
+          <w:rStyle w:val="SubtleEmphasis"/>
+        </w:rPr>
+        <w:t xml:space="preserve">ada 40 pc, setiap 10 pc terhubung ke switch tersendiri didalam ruangan, berarti di setiap </w:t>
+      </w:r>
+      <w:r>
+        <w:rPr>
+          <w:rStyle w:val="SubtleEmphasis"/>
+        </w:rPr>
+        <w:t>ruangan ada 4 switch, lalu 4 switch tersebut terhubung ke satu switch untuk setiap ruangan lagi, berarti ada 3 switch</w:t>
+      </w:r>
+      <w:r>
+        <w:rPr>
+          <w:rStyle w:val="SubtleEmphasis"/>
+        </w:rPr>
+        <w:t xml:space="preserve"> yang terhubung ke satu router.  Untuk internet connectionya agar dapat memenuhi kebutuhan dapat menggunakan fiber optic</w:t>
+      </w:r>
+    </w:p>
+    <w:p>
+      <w:pPr>
+        <w:pStyle w:val="Subtitle"/>
+      </w:pPr>
+      <w:r>
+        <w:t>T</w:t>
+      </w:r>
+      <w:r>
+        <w:t xml:space="preserve">eacher </w:t>
+      </w:r>
+      <w:r>
+        <w:t>R</w:t>
+      </w:r>
+      <w:r>
+        <w:t>oom</w:t>
+      </w:r>
+      <w:r>
         <w:t xml:space="preserve"> </w:t>
       </w:r>
-      <w:proofErr w:type="spellStart"/>
-      <w:r>
-        <w:rPr>
-          <w:rStyle w:val="SubtleEmphasis"/>
-        </w:rPr>
-        <w:t>ruangan</w:t>
-      </w:r>
-      <w:proofErr w:type="spellEnd"/>
+      <w:r>
+        <w:t>(30</w:t>
+      </w:r>
+      <w:r>
+        <w:t xml:space="preserve"> pc</w:t>
+      </w:r>
+      <w:r>
+        <w:t>)</w:t>
+      </w:r>
+    </w:p>
+    <w:p>
+      <w:pPr>
+        <w:ind w:left="720"/>
+        <w:rPr>
+          <w:rStyle w:val="SubtleEmphasis"/>
+        </w:rPr>
+      </w:pPr>
+      <w:r>
+        <w:rPr>
+          <w:rStyle w:val="SubtleEmphasis"/>
+        </w:rPr>
+        <w:t>Di ruang guru ada 30</w:t>
+      </w:r>
+      <w:r>
+        <w:rPr>
+          <w:rStyle w:val="SubtleEmphasis"/>
+        </w:rPr>
+        <w:t xml:space="preserve"> pc,</w:t>
+      </w:r>
       <w:r>
         <w:rPr>
           <w:rStyle w:val="SubtleEmphasis"/>
         </w:rPr>
         <w:t xml:space="preserve"> </w:t>
       </w:r>
-      <w:proofErr w:type="spellStart"/>
-      <w:r>
-        <w:rPr>
-          <w:rStyle w:val="SubtleEmphasis"/>
-        </w:rPr>
-        <w:t>ada</w:t>
-      </w:r>
-      <w:proofErr w:type="spellEnd"/>
-      <w:r>
-        <w:rPr>
-          <w:rStyle w:val="SubtleEmphasis"/>
-        </w:rPr>
-        <w:t xml:space="preserve"> 40 pc, </w:t>
-      </w:r>
-      <w:proofErr w:type="spellStart"/>
-      <w:r>
-        <w:rPr>
-          <w:rStyle w:val="SubtleEmphasis"/>
-        </w:rPr>
-        <w:t>setiap</w:t>
-      </w:r>
-      <w:proofErr w:type="spellEnd"/>
-      <w:r>
-        <w:rPr>
-          <w:rStyle w:val="SubtleEmphasis"/>
-        </w:rPr>
-        <w:t xml:space="preserve"> 10 pc </w:t>
-      </w:r>
-      <w:proofErr w:type="spellStart"/>
-      <w:r>
-        <w:rPr>
-          <w:rStyle w:val="SubtleEmphasis"/>
-        </w:rPr>
-        <w:t>terhubung</w:t>
-      </w:r>
-      <w:proofErr w:type="spellEnd"/>
+      <w:r>
+        <w:rPr>
+          <w:rStyle w:val="SubtleEmphasis"/>
+        </w:rPr>
+        <w:t>dan setiap 10 pc terhubung ke switch tersendiri didalam ruangan, berarti di ruangan ada 3 switc</w:t>
+      </w:r>
+      <w:r>
+        <w:rPr>
+          <w:rStyle w:val="SubtleEmphasis"/>
+        </w:rPr>
+        <w:t>h</w:t>
+      </w:r>
+      <w:r>
+        <w:rPr>
+          <w:rStyle w:val="SubtleEmphasis"/>
+        </w:rPr>
+        <w:t>,</w:t>
+      </w:r>
       <w:r>
         <w:rPr>
           <w:rStyle w:val="SubtleEmphasis"/>
         </w:rPr>
         <w:t xml:space="preserve"> </w:t>
       </w:r>
-      <w:proofErr w:type="spellStart"/>
-      <w:r>
-        <w:rPr>
-          <w:rStyle w:val="SubtleEmphasis"/>
-        </w:rPr>
-        <w:t>ke</w:t>
-      </w:r>
-      <w:proofErr w:type="spellEnd"/>
-      <w:r>
-        <w:rPr>
-          <w:rStyle w:val="SubtleEmphasis"/>
-        </w:rPr>
-        <w:t xml:space="preserve"> switch </w:t>
-      </w:r>
-      <w:proofErr w:type="spellStart"/>
-      <w:r>
-        <w:rPr>
-          <w:rStyle w:val="SubtleEmphasis"/>
-        </w:rPr>
-        <w:t>tersendiri</w:t>
-      </w:r>
-      <w:proofErr w:type="spellEnd"/>
-      <w:r>
-        <w:rPr>
-          <w:rStyle w:val="SubtleEmphasis"/>
-        </w:rPr>
+      <w:r>
+        <w:rPr>
+          <w:rStyle w:val="SubtleEmphasis"/>
+        </w:rPr>
+        <w:t>lalu 3 switch tersebut terhubung ke satu router</w:t>
+      </w:r>
+    </w:p>
+    <w:p>
+      <w:pPr>
+        <w:pStyle w:val="Subtitle"/>
+      </w:pPr>
+      <w:r>
+        <w:t>A</w:t>
+      </w:r>
+      <w:r>
+        <w:t xml:space="preserve">dministration </w:t>
+      </w:r>
+      <w:r>
+        <w:t>R</w:t>
+      </w:r>
+      <w:r>
+        <w:t>oom</w:t>
+      </w:r>
+      <w:r>
         <w:t xml:space="preserve"> </w:t>
       </w:r>
-      <w:proofErr w:type="spellStart"/>
-      <w:r>
-        <w:rPr>
-          <w:rStyle w:val="SubtleEmphasis"/>
-        </w:rPr>
-        <w:t>didalam</w:t>
-      </w:r>
-      <w:proofErr w:type="spellEnd"/>
-      <w:r>
-        <w:rPr>
-          <w:rStyle w:val="SubtleEmphasis"/>
-        </w:rPr>
+      <w:r>
+        <w:t>(10</w:t>
+      </w:r>
+      <w:r>
+        <w:t xml:space="preserve"> pc</w:t>
+      </w:r>
+      <w:r>
+        <w:t>)</w:t>
+      </w:r>
+    </w:p>
+    <w:p>
+      <w:pPr>
+        <w:ind w:left="720"/>
+        <w:rPr>
+          <w:rStyle w:val="SubtleEmphasis"/>
+        </w:rPr>
+      </w:pPr>
+      <w:r>
+        <w:rPr>
+          <w:rStyle w:val="SubtleEmphasis"/>
+        </w:rPr>
+        <w:t xml:space="preserve">Di ruangan Administrasi ada 10 pc yang terhubung ke satu switch, dan switch tersebut terhubung ke satu </w:t>
+      </w:r>
+      <w:r>
+        <w:rPr>
+          <w:rStyle w:val="SubtleEmphasis"/>
+        </w:rPr>
+        <w:t>router</w:t>
+      </w:r>
+    </w:p>
+    <w:p>
+      <w:pPr>
+        <w:pStyle w:val="Subtitle"/>
+      </w:pPr>
+      <w:r>
+        <w:t>C</w:t>
+      </w:r>
+      <w:r>
+        <w:t xml:space="preserve">lass </w:t>
+      </w:r>
+      <w:r>
+        <w:t>R</w:t>
+      </w:r>
+      <w:r>
+        <w:t>ooms</w:t>
+      </w:r>
+      <w:r>
         <w:t xml:space="preserve"> </w:t>
       </w:r>
-      <w:proofErr w:type="spellStart"/>
-      <w:r>
-        <w:rPr>
-          <w:rStyle w:val="SubtleEmphasis"/>
-        </w:rPr>
-        <w:t>ruangan</w:t>
-      </w:r>
-      <w:proofErr w:type="spellEnd"/>
-      <w:r>
-        <w:rPr>
-          <w:rStyle w:val="SubtleEmphasis"/>
-        </w:rPr>
-        <w:t xml:space="preserve">, </w:t>
-      </w:r>
-      <w:proofErr w:type="spellStart"/>
-      <w:r>
-        <w:rPr>
-          <w:rStyle w:val="SubtleEmphasis"/>
-        </w:rPr>
-        <w:t>berarti</w:t>
-      </w:r>
-      <w:proofErr w:type="spellEnd"/>
-      <w:r>
-        <w:rPr>
-          <w:rStyle w:val="SubtleEmphasis"/>
-        </w:rPr>
-        <w:t xml:space="preserve"> di </w:t>
-      </w:r>
-      <w:proofErr w:type="spellStart"/>
-      <w:r>
-        <w:rPr>
-          <w:rStyle w:val="SubtleEmphasis"/>
-        </w:rPr>
-        <w:t>setiap</w:t>
-      </w:r>
-      <w:proofErr w:type="spellEnd"/>
-      <w:r>
-        <w:rPr>
-          <w:rStyle w:val="SubtleEmphasis"/>
-        </w:rPr>
+      <w:r>
+        <w:t>(18</w:t>
+      </w:r>
+      <w:r>
+        <w:t xml:space="preserve"> pc</w:t>
+      </w:r>
+      <w:r>
+        <w:t>)</w:t>
+      </w:r>
+    </w:p>
+    <w:p>
+      <w:pPr>
+        <w:ind w:left="720"/>
+        <w:rPr>
+          <w:rStyle w:val="SubtleEmphasis"/>
+        </w:rPr>
+      </w:pPr>
+      <w:r>
+        <w:rPr>
+          <w:rStyle w:val="SubtleEmphasis"/>
+        </w:rPr>
+        <w:t xml:space="preserve">Di setiap ruangan ada 1 pc, dan </w:t>
+      </w:r>
+      <w:r>
+        <w:rPr>
+          <w:rStyle w:val="SubtleEmphasis"/>
+        </w:rPr>
+        <w:t xml:space="preserve">setiap </w:t>
+      </w:r>
+      <w:r>
+        <w:rPr>
+          <w:rStyle w:val="SubtleEmphasis"/>
+        </w:rPr>
+        <w:t xml:space="preserve">beberapa pc </w:t>
+      </w:r>
+      <w:r>
+        <w:rPr>
+          <w:rStyle w:val="SubtleEmphasis"/>
+        </w:rPr>
+        <w:t xml:space="preserve">(+- 3pc s/d 4pc ) </w:t>
+      </w:r>
+      <w:r>
+        <w:rPr>
+          <w:rStyle w:val="SubtleEmphasis"/>
+        </w:rPr>
+        <w:t xml:space="preserve">tersebut terhubung ke 1 switch yang </w:t>
+      </w:r>
+      <w:r>
+        <w:rPr>
+          <w:rStyle w:val="SubtleEmphasis"/>
+        </w:rPr>
+        <w:t>berarti +- ada 5 switch yang terhubung ke satu router</w:t>
+      </w:r>
+    </w:p>
+    <w:p>
+      <w:pPr>
+        <w:pStyle w:val="Subtitle"/>
+      </w:pPr>
+      <w:r>
+        <w:t>L</w:t>
+      </w:r>
+      <w:r>
+        <w:t xml:space="preserve">ab </w:t>
+      </w:r>
+      <w:r>
+        <w:t>R</w:t>
+      </w:r>
+      <w:r>
+        <w:t>ooms</w:t>
+      </w:r>
+      <w:r>
         <w:t xml:space="preserve"> </w:t>
       </w:r>
-      <w:proofErr w:type="spellStart"/>
-      <w:r>
-        <w:rPr>
-          <w:rStyle w:val="SubtleEmphasis"/>
-        </w:rPr>
-        <w:t>ruangan</w:t>
-      </w:r>
-      <w:proofErr w:type="spellEnd"/>
-      <w:r>
-        <w:rPr>
-          <w:rStyle w:val="SubtleEmphasis"/>
-        </w:rPr>
-        <w:t xml:space="preserve"> </w:t>
-      </w:r>
-      <w:proofErr w:type="spellStart"/>
-      <w:r>
-        <w:rPr>
-          <w:rStyle w:val="SubtleEmphasis"/>
-        </w:rPr>
-        <w:t>ada</w:t>
-      </w:r>
-      <w:proofErr w:type="spellEnd"/>
-      <w:r>
-        <w:rPr>
-          <w:rStyle w:val="SubtleEmphasis"/>
-        </w:rPr>
-        <w:t xml:space="preserve"> 4 switch, </w:t>
-      </w:r>
-      <w:proofErr w:type="spellStart"/>
-      <w:r>
-        <w:rPr>
-          <w:rStyle w:val="SubtleEmphasis"/>
-        </w:rPr>
-        <w:t>lalu</w:t>
-      </w:r>
-      <w:proofErr w:type="spellEnd"/>
-      <w:r>
-        <w:rPr>
-          <w:rStyle w:val="SubtleEmphasis"/>
-        </w:rPr>
-        <w:t xml:space="preserve"> 4 switch </w:t>
-      </w:r>
-      <w:proofErr w:type="spellStart"/>
-      <w:r>
-        <w:rPr>
-          <w:rStyle w:val="SubtleEmphasis"/>
-        </w:rPr>
-        <w:t>tersebut</w:t>
-      </w:r>
-      <w:proofErr w:type="spellEnd"/>
-      <w:r>
-        <w:rPr>
-          <w:rStyle w:val="SubtleEmphasis"/>
-        </w:rPr>
-        <w:t xml:space="preserve"> </w:t>
-      </w:r>
-      <w:proofErr w:type="spellStart"/>
-      <w:r>
-        <w:rPr>
-          <w:rStyle w:val="SubtleEmphasis"/>
-        </w:rPr>
-        <w:t>terhubung</w:t>
-      </w:r>
-      <w:proofErr w:type="spellEnd"/>
-      <w:r>
-        <w:rPr>
-          <w:rStyle w:val="SubtleEmphasis"/>
-        </w:rPr>
-        <w:t xml:space="preserve"> </w:t>
-      </w:r>
-      <w:proofErr w:type="spellStart"/>
-      <w:r>
-        <w:rPr>
-          <w:rStyle w:val="SubtleEmphasis"/>
-        </w:rPr>
-        <w:t>ke</w:t>
-      </w:r>
-      <w:proofErr w:type="spellEnd"/>
-      <w:r>
-        <w:rPr>
-          <w:rStyle w:val="SubtleEmphasis"/>
-        </w:rPr>
-        <w:t xml:space="preserve"> </w:t>
-      </w:r>
-      <w:proofErr w:type="spellStart"/>
-      <w:r>
-        <w:rPr>
-          <w:rStyle w:val="SubtleEmphasis"/>
-        </w:rPr>
-        <w:t>satu</w:t>
-      </w:r>
-      <w:proofErr w:type="spellEnd"/>
-      <w:r>
-        <w:rPr>
-          <w:rStyle w:val="SubtleEmphasis"/>
-        </w:rPr>
-        <w:t xml:space="preserve"> switch </w:t>
-      </w:r>
-      <w:proofErr w:type="spellStart"/>
-      <w:r>
-        <w:rPr>
-          <w:rStyle w:val="SubtleEmphasis"/>
-        </w:rPr>
-        <w:t>untuk</w:t>
-      </w:r>
-      <w:proofErr w:type="spellEnd"/>
-      <w:r>
-        <w:rPr>
-          <w:rStyle w:val="SubtleEmphasis"/>
-        </w:rPr>
-        <w:t xml:space="preserve"> </w:t>
-      </w:r>
-      <w:proofErr w:type="spellStart"/>
-      <w:r>
-        <w:rPr>
-          <w:rStyle w:val="SubtleEmphasis"/>
-        </w:rPr>
-        <w:t>setiap</w:t>
-      </w:r>
-      <w:proofErr w:type="spellEnd"/>
-      <w:r>
-        <w:rPr>
-          <w:rStyle w:val="SubtleEmphasis"/>
-        </w:rPr>
-        <w:t xml:space="preserve"> </w:t>
-      </w:r>
-      <w:proofErr w:type="spellStart"/>
-      <w:r>
-        <w:rPr>
-          <w:rStyle w:val="SubtleEmphasis"/>
-        </w:rPr>
-        <w:t>ruangan</w:t>
-      </w:r>
-      <w:proofErr w:type="spellEnd"/>
-      <w:r>
-        <w:rPr>
-          <w:rStyle w:val="SubtleEmphasis"/>
-        </w:rPr>
-        <w:t xml:space="preserve"> </w:t>
-      </w:r>
-      <w:proofErr w:type="spellStart"/>
-      <w:r>
-        <w:rPr>
-          <w:rStyle w:val="SubtleEmphasis"/>
-        </w:rPr>
-        <w:t>lagi</w:t>
-      </w:r>
-      <w:proofErr w:type="spellEnd"/>
-      <w:r>
-        <w:rPr>
-          <w:rStyle w:val="SubtleEmphasis"/>
-        </w:rPr>
-        <w:t xml:space="preserve">, </w:t>
-      </w:r>
-      <w:proofErr w:type="spellStart"/>
-      <w:r>
-        <w:rPr>
-          <w:rStyle w:val="SubtleEmphasis"/>
-        </w:rPr>
-        <w:t>berarti</w:t>
-      </w:r>
-      <w:proofErr w:type="spellEnd"/>
-      <w:r>
-        <w:rPr>
-          <w:rStyle w:val="SubtleEmphasis"/>
-        </w:rPr>
-        <w:t xml:space="preserve"> </w:t>
-      </w:r>
-      <w:proofErr w:type="spellStart"/>
-      <w:r>
-        <w:rPr>
-          <w:rStyle w:val="SubtleEmphasis"/>
-        </w:rPr>
-        <w:t>ada</w:t>
-      </w:r>
-      <w:proofErr w:type="spellEnd"/>
-      <w:r>
-        <w:rPr>
-          <w:rStyle w:val="SubtleEmphasis"/>
-        </w:rPr>
-        <w:t xml:space="preserve"> 3 switch</w:t>
-      </w:r>
-      <w:r>
-        <w:rPr>
-          <w:rStyle w:val="SubtleEmphasis"/>
-        </w:rPr>
-        <w:t xml:space="preserve"> yang </w:t>
-      </w:r>
-      <w:proofErr w:type="spellStart"/>
-      <w:r>
-        <w:rPr>
-          <w:rStyle w:val="SubtleEmphasis"/>
-        </w:rPr>
-        <w:t>terhubung</w:t>
-      </w:r>
-      <w:proofErr w:type="spellEnd"/>
-      <w:r>
-        <w:rPr>
-          <w:rStyle w:val="SubtleEmphasis"/>
-        </w:rPr>
-        <w:t xml:space="preserve"> </w:t>
-      </w:r>
-      <w:proofErr w:type="spellStart"/>
-      <w:r>
-        <w:rPr>
-          <w:rStyle w:val="SubtleEmphasis"/>
-        </w:rPr>
-        <w:t>ke</w:t>
-      </w:r>
-      <w:proofErr w:type="spellEnd"/>
-      <w:r>
-        <w:rPr>
-          <w:rStyle w:val="SubtleEmphasis"/>
-        </w:rPr>
-        <w:t xml:space="preserve"> </w:t>
-      </w:r>
-      <w:proofErr w:type="spellStart"/>
-      <w:r>
-        <w:rPr>
-          <w:rStyle w:val="SubtleEmphasis"/>
-        </w:rPr>
-        <w:t>satu</w:t>
-      </w:r>
-      <w:proofErr w:type="spellEnd"/>
-      <w:r>
-        <w:rPr>
-          <w:rStyle w:val="SubtleEmphasis"/>
-        </w:rPr>
-        <w:t xml:space="preserve"> router.  </w:t>
-      </w:r>
-      <w:proofErr w:type="spellStart"/>
-      <w:r>
-        <w:rPr>
-          <w:rStyle w:val="SubtleEmphasis"/>
-        </w:rPr>
-        <w:t>Untuk</w:t>
-      </w:r>
-      <w:proofErr w:type="spellEnd"/>
-      <w:r>
-        <w:rPr>
-          <w:rStyle w:val="SubtleEmphasis"/>
-        </w:rPr>
-        <w:t xml:space="preserve"> internet </w:t>
-      </w:r>
-      <w:proofErr w:type="spellStart"/>
-      <w:r>
-        <w:rPr>
-          <w:rStyle w:val="SubtleEmphasis"/>
-        </w:rPr>
-        <w:t>connectionya</w:t>
-      </w:r>
-      <w:proofErr w:type="spellEnd"/>
-      <w:r>
-        <w:rPr>
-          <w:rStyle w:val="SubtleEmphasis"/>
-        </w:rPr>
-        <w:t xml:space="preserve"> agar </w:t>
-      </w:r>
-      <w:proofErr w:type="spellStart"/>
-      <w:r>
-        <w:rPr>
-          <w:rStyle w:val="SubtleEmphasis"/>
-        </w:rPr>
-        <w:t>dapat</w:t>
-      </w:r>
-      <w:proofErr w:type="spellEnd"/>
-      <w:r>
-        <w:rPr>
-          <w:rStyle w:val="SubtleEmphasis"/>
-        </w:rPr>
-        <w:t xml:space="preserve"> </w:t>
-      </w:r>
-      <w:proofErr w:type="spellStart"/>
-      <w:r>
-        <w:rPr>
-          <w:rStyle w:val="SubtleEmphasis"/>
-        </w:rPr>
-        <w:t>memenuhi</w:t>
-      </w:r>
-      <w:proofErr w:type="spellEnd"/>
-      <w:r>
-        <w:rPr>
-          <w:rStyle w:val="SubtleEmphasis"/>
-        </w:rPr>
-        <w:t xml:space="preserve"> </w:t>
-      </w:r>
-      <w:proofErr w:type="spellStart"/>
-      <w:r>
-        <w:rPr>
-          <w:rStyle w:val="SubtleEmphasis"/>
-        </w:rPr>
-        <w:t>kebutuhan</w:t>
-      </w:r>
-      <w:proofErr w:type="spellEnd"/>
-      <w:r>
-        <w:rPr>
-          <w:rStyle w:val="SubtleEmphasis"/>
-        </w:rPr>
-        <w:t xml:space="preserve"> </w:t>
-      </w:r>
-      <w:proofErr w:type="spellStart"/>
-      <w:r>
-        <w:rPr>
-          <w:rStyle w:val="SubtleEmphasis"/>
-        </w:rPr>
-        <w:t>dapat</w:t>
-      </w:r>
-      <w:proofErr w:type="spellEnd"/>
-      <w:r>
-        <w:rPr>
-          <w:rStyle w:val="SubtleEmphasis"/>
-        </w:rPr>
-        <w:t xml:space="preserve"> </w:t>
-      </w:r>
-      <w:proofErr w:type="spellStart"/>
-      <w:r>
-        <w:rPr>
-          <w:rStyle w:val="SubtleEmphasis"/>
-        </w:rPr>
-        <w:t>menggunakan</w:t>
-      </w:r>
-      <w:proofErr w:type="spellEnd"/>
-      <w:r>
-        <w:rPr>
-          <w:rStyle w:val="SubtleEmphasis"/>
-        </w:rPr>
-        <w:t xml:space="preserve"> fiber optic</w:t>
+      <w:r>
+        <w:t>(5</w:t>
+      </w:r>
+      <w:r>
+        <w:t xml:space="preserve"> pc</w:t>
+      </w:r>
+      <w:r>
+        <w:t>)</w:t>
+      </w:r>
+    </w:p>
+    <w:p>
+      <w:pPr>
+        <w:ind w:left="720"/>
+        <w:rPr>
+          <w:rStyle w:val="SubtleEmphasis"/>
+        </w:rPr>
+      </w:pPr>
+      <w:r>
+        <w:rPr>
+          <w:rStyle w:val="SubtleEmphasis"/>
+        </w:rPr>
+        <w:t>Di setiap ruangan ada 1 pc yang terhubung ke satu switch, dan switch tersebut terhubung ke satu router</w:t>
       </w:r>
     </w:p>
     <w:p>
       <w:pPr>
         <w:pStyle w:val="Subtitle"/>
-      </w:pPr>
-      <w:r>
-        <w:t>T</w:t>
-      </w:r>
-      <w:r>
-        <w:t xml:space="preserve">eacher </w:t>
-      </w:r>
-      <w:r>
-        <w:t>R</w:t>
-      </w:r>
-      <w:r>
-        <w:t>oom</w:t>
-      </w:r>
-      <w:r>
-        <w:t xml:space="preserve"> </w:t>
-      </w:r>
-      <w:r>
-        <w:t>(30</w:t>
-      </w:r>
-      <w:r>
-        <w:t xml:space="preserve"> pc</w:t>
-      </w:r>
-      <w:r>
-        <w:t>)</w:t>
-      </w:r>
-    </w:p>
-    <w:p>
-      <w:pPr>
-        <w:ind w:left="720"/>
-        <w:rPr>
-          <w:rStyle w:val="SubtleEmphasis"/>
-        </w:rPr>
-      </w:pPr>
-      <w:r>
-        <w:rPr>
-          <w:rStyle w:val="SubtleEmphasis"/>
-        </w:rPr>
-        <w:t xml:space="preserve">Di </w:t>
-      </w:r>
-      <w:proofErr w:type="spellStart"/>
-      <w:r>
-        <w:rPr>
-          <w:rStyle w:val="SubtleEmphasis"/>
-        </w:rPr>
-        <w:t>ruang</w:t>
-      </w:r>
-      <w:proofErr w:type="spellEnd"/>
-      <w:r>
-        <w:rPr>
-          <w:rStyle w:val="SubtleEmphasis"/>
-        </w:rPr>
-        <w:t xml:space="preserve"> guru </w:t>
-      </w:r>
-      <w:proofErr w:type="spellStart"/>
-      <w:r>
-        <w:rPr>
-          <w:rStyle w:val="SubtleEmphasis"/>
-        </w:rPr>
-        <w:t>ada</w:t>
-      </w:r>
-      <w:proofErr w:type="spellEnd"/>
-      <w:r>
-        <w:rPr>
-          <w:rStyle w:val="SubtleEmphasis"/>
-        </w:rPr>
-        <w:t xml:space="preserve"> 30</w:t>
-      </w:r>
-      <w:r>
-        <w:rPr>
-          <w:rStyle w:val="SubtleEmphasis"/>
-        </w:rPr>
-        <w:t xml:space="preserve"> pc,</w:t>
-      </w:r>
-      <w:r>
-        <w:rPr>
-          <w:rStyle w:val="SubtleEmphasis"/>
-        </w:rPr>
-        <w:t xml:space="preserve"> </w:t>
-      </w:r>
-      <w:r>
-        <w:rPr>
-          <w:rStyle w:val="SubtleEmphasis"/>
-        </w:rPr>
-        <w:t xml:space="preserve">dan </w:t>
-      </w:r>
-      <w:proofErr w:type="spellStart"/>
-      <w:r>
-        <w:rPr>
-          <w:rStyle w:val="SubtleEmphasis"/>
-        </w:rPr>
-        <w:t>setiap</w:t>
-      </w:r>
-      <w:proofErr w:type="spellEnd"/>
-      <w:r>
-        <w:rPr>
-          <w:rStyle w:val="SubtleEmphasis"/>
-        </w:rPr>
-        <w:t xml:space="preserve"> 10 pc </w:t>
-      </w:r>
-      <w:proofErr w:type="spellStart"/>
-      <w:r>
-        <w:rPr>
-          <w:rStyle w:val="SubtleEmphasis"/>
-        </w:rPr>
-        <w:t>terhubung</w:t>
-      </w:r>
-      <w:proofErr w:type="spellEnd"/>
-      <w:r>
-        <w:rPr>
-          <w:rStyle w:val="SubtleEmphasis"/>
-        </w:rPr>
-        <w:t xml:space="preserve"> </w:t>
-      </w:r>
-      <w:proofErr w:type="spellStart"/>
-      <w:r>
-        <w:rPr>
-          <w:rStyle w:val="SubtleEmphasis"/>
-        </w:rPr>
-        <w:t>ke</w:t>
-      </w:r>
-      <w:proofErr w:type="spellEnd"/>
-      <w:r>
-        <w:rPr>
-          <w:rStyle w:val="SubtleEmphasis"/>
-        </w:rPr>
-        <w:t xml:space="preserve"> switch </w:t>
-      </w:r>
-      <w:proofErr w:type="spellStart"/>
-      <w:r>
-        <w:rPr>
-          <w:rStyle w:val="SubtleEmphasis"/>
-        </w:rPr>
-        <w:t>tersendiri</w:t>
-      </w:r>
-      <w:proofErr w:type="spellEnd"/>
-      <w:r>
-        <w:rPr>
-          <w:rStyle w:val="SubtleEmphasis"/>
-        </w:rPr>
-        <w:t xml:space="preserve"> </w:t>
-      </w:r>
-      <w:proofErr w:type="spellStart"/>
-      <w:r>
-        <w:rPr>
-          <w:rStyle w:val="SubtleEmphasis"/>
-        </w:rPr>
-        <w:t>didalam</w:t>
-      </w:r>
-      <w:proofErr w:type="spellEnd"/>
-      <w:r>
-        <w:rPr>
-          <w:rStyle w:val="SubtleEmphasis"/>
-        </w:rPr>
-        <w:t xml:space="preserve"> </w:t>
-      </w:r>
-      <w:proofErr w:type="spellStart"/>
-      <w:r>
-        <w:rPr>
-          <w:rStyle w:val="SubtleEmphasis"/>
-        </w:rPr>
-        <w:t>ruangan</w:t>
-      </w:r>
-      <w:proofErr w:type="spellEnd"/>
-      <w:r>
-        <w:rPr>
-          <w:rStyle w:val="SubtleEmphasis"/>
-        </w:rPr>
-        <w:t xml:space="preserve">, </w:t>
-      </w:r>
-      <w:proofErr w:type="spellStart"/>
-      <w:r>
-        <w:rPr>
-          <w:rStyle w:val="SubtleEmphasis"/>
-        </w:rPr>
-        <w:t>berarti</w:t>
-      </w:r>
-      <w:proofErr w:type="spellEnd"/>
-      <w:r>
-        <w:rPr>
-          <w:rStyle w:val="SubtleEmphasis"/>
-        </w:rPr>
-        <w:t xml:space="preserve"> di </w:t>
-      </w:r>
-      <w:proofErr w:type="spellStart"/>
-      <w:r>
-        <w:rPr>
-          <w:rStyle w:val="SubtleEmphasis"/>
-        </w:rPr>
-        <w:t>ruangan</w:t>
-      </w:r>
-      <w:proofErr w:type="spellEnd"/>
-      <w:r>
-        <w:rPr>
-          <w:rStyle w:val="SubtleEmphasis"/>
-        </w:rPr>
-        <w:t xml:space="preserve"> </w:t>
-      </w:r>
-      <w:proofErr w:type="spellStart"/>
-      <w:r>
-        <w:rPr>
-          <w:rStyle w:val="SubtleEmphasis"/>
-        </w:rPr>
-        <w:t>ada</w:t>
-      </w:r>
-      <w:proofErr w:type="spellEnd"/>
-      <w:r>
-        <w:rPr>
-          <w:rStyle w:val="SubtleEmphasis"/>
-        </w:rPr>
-        <w:t xml:space="preserve"> 3 switc</w:t>
-      </w:r>
-      <w:r>
-        <w:rPr>
-          <w:rStyle w:val="SubtleEmphasis"/>
-        </w:rPr>
-        <w:t>h</w:t>
-      </w:r>
-      <w:r>
-        <w:rPr>
-          <w:rStyle w:val="SubtleEmphasis"/>
-        </w:rPr>
-        <w:t>,</w:t>
-      </w:r>
-      <w:r>
-        <w:rPr>
-          <w:rStyle w:val="SubtleEmphasis"/>
-        </w:rPr>
-        <w:t xml:space="preserve"> </w:t>
-      </w:r>
-      <w:proofErr w:type="spellStart"/>
-      <w:r>
-        <w:rPr>
-          <w:rStyle w:val="SubtleEmphasis"/>
-        </w:rPr>
-        <w:t>lalu</w:t>
-      </w:r>
-      <w:proofErr w:type="spellEnd"/>
-      <w:r>
-        <w:rPr>
-          <w:rStyle w:val="SubtleEmphasis"/>
-        </w:rPr>
-        <w:t xml:space="preserve"> 3 switch </w:t>
-      </w:r>
-      <w:proofErr w:type="spellStart"/>
-      <w:r>
-        <w:rPr>
-          <w:rStyle w:val="SubtleEmphasis"/>
-        </w:rPr>
-        <w:t>tersebut</w:t>
-      </w:r>
-      <w:proofErr w:type="spellEnd"/>
-      <w:r>
-        <w:rPr>
-          <w:rStyle w:val="SubtleEmphasis"/>
-        </w:rPr>
-        <w:t xml:space="preserve"> </w:t>
-      </w:r>
-      <w:proofErr w:type="spellStart"/>
-      <w:r>
-        <w:rPr>
-          <w:rStyle w:val="SubtleEmphasis"/>
-        </w:rPr>
-        <w:t>terhubung</w:t>
-      </w:r>
-      <w:proofErr w:type="spellEnd"/>
-      <w:r>
-        <w:rPr>
-          <w:rStyle w:val="SubtleEmphasis"/>
-        </w:rPr>
-        <w:t xml:space="preserve"> </w:t>
-      </w:r>
-      <w:proofErr w:type="spellStart"/>
-      <w:r>
-        <w:rPr>
-          <w:rStyle w:val="SubtleEmphasis"/>
-        </w:rPr>
-        <w:t>ke</w:t>
-      </w:r>
-      <w:proofErr w:type="spellEnd"/>
-      <w:r>
-        <w:rPr>
-          <w:rStyle w:val="SubtleEmphasis"/>
-        </w:rPr>
-        <w:t xml:space="preserve"> </w:t>
-      </w:r>
-      <w:proofErr w:type="spellStart"/>
-      <w:r>
-        <w:rPr>
-          <w:rStyle w:val="SubtleEmphasis"/>
-        </w:rPr>
-        <w:t>satu</w:t>
-      </w:r>
-      <w:proofErr w:type="spellEnd"/>
-      <w:r>
-        <w:rPr>
-          <w:rStyle w:val="SubtleEmphasis"/>
-        </w:rPr>
-        <w:t xml:space="preserve"> router</w:t>
-      </w:r>
-    </w:p>
-    <w:p>
-      <w:pPr>
-        <w:pStyle w:val="Subtitle"/>
-      </w:pPr>
-      <w:r>
-        <w:t>A</w:t>
-      </w:r>
-      <w:r>
-        <w:t xml:space="preserve">dministration </w:t>
-      </w:r>
-      <w:r>
-        <w:t>R</w:t>
-      </w:r>
-      <w:r>
-        <w:t>oom</w:t>
-      </w:r>
-      <w:r>
-        <w:t xml:space="preserve"> </w:t>
-      </w:r>
-      <w:r>
-        <w:t>(10</w:t>
-      </w:r>
-      <w:r>
-        <w:t xml:space="preserve"> pc</w:t>
-      </w:r>
-      <w:r>
-        <w:t>)</w:t>
-      </w:r>
-    </w:p>
-    <w:p>
-      <w:pPr>
-        <w:ind w:left="720"/>
-        <w:rPr>
-          <w:rStyle w:val="SubtleEmphasis"/>
-        </w:rPr>
-      </w:pPr>
-      <w:r>
-        <w:rPr>
-          <w:rStyle w:val="SubtleEmphasis"/>
-        </w:rPr>
-        <w:t xml:space="preserve">Di </w:t>
-      </w:r>
-      <w:proofErr w:type="spellStart"/>
-      <w:r>
-        <w:rPr>
-          <w:rStyle w:val="SubtleEmphasis"/>
-        </w:rPr>
-        <w:t>ruangan</w:t>
-      </w:r>
-      <w:proofErr w:type="spellEnd"/>
-      <w:r>
-        <w:rPr>
-          <w:rStyle w:val="SubtleEmphasis"/>
-        </w:rPr>
-        <w:t xml:space="preserve"> </w:t>
-      </w:r>
-      <w:proofErr w:type="spellStart"/>
-      <w:r>
-        <w:rPr>
-          <w:rStyle w:val="SubtleEmphasis"/>
-        </w:rPr>
-        <w:t>Administrasi</w:t>
-      </w:r>
-      <w:proofErr w:type="spellEnd"/>
-      <w:r>
-        <w:rPr>
-          <w:rStyle w:val="SubtleEmphasis"/>
-        </w:rPr>
-        <w:t xml:space="preserve"> </w:t>
-      </w:r>
-      <w:proofErr w:type="spellStart"/>
-      <w:r>
-        <w:rPr>
-          <w:rStyle w:val="SubtleEmphasis"/>
-        </w:rPr>
-        <w:t>ada</w:t>
-      </w:r>
-      <w:proofErr w:type="spellEnd"/>
-      <w:r>
-        <w:rPr>
-          <w:rStyle w:val="SubtleEmphasis"/>
-        </w:rPr>
-        <w:t xml:space="preserve"> 10 pc yang </w:t>
-      </w:r>
-      <w:proofErr w:type="spellStart"/>
-      <w:r>
-        <w:rPr>
-          <w:rStyle w:val="SubtleEmphasis"/>
-        </w:rPr>
-        <w:t>terhubung</w:t>
-      </w:r>
-      <w:proofErr w:type="spellEnd"/>
-      <w:r>
-        <w:rPr>
-          <w:rStyle w:val="SubtleEmphasis"/>
-        </w:rPr>
-        <w:t xml:space="preserve"> </w:t>
-      </w:r>
-      <w:proofErr w:type="spellStart"/>
-      <w:r>
-        <w:rPr>
-          <w:rStyle w:val="SubtleEmphasis"/>
-        </w:rPr>
-        <w:t>ke</w:t>
-      </w:r>
-      <w:proofErr w:type="spellEnd"/>
-      <w:r>
-        <w:rPr>
-          <w:rStyle w:val="SubtleEmphasis"/>
-        </w:rPr>
-        <w:t xml:space="preserve"> </w:t>
-      </w:r>
-      <w:proofErr w:type="spellStart"/>
-      <w:r>
-        <w:rPr>
-          <w:rStyle w:val="SubtleEmphasis"/>
-        </w:rPr>
-        <w:t>satu</w:t>
-      </w:r>
-      <w:proofErr w:type="spellEnd"/>
-      <w:r>
-        <w:rPr>
-          <w:rStyle w:val="SubtleEmphasis"/>
-        </w:rPr>
-        <w:t xml:space="preserve"> switch, dan switch </w:t>
-      </w:r>
-      <w:proofErr w:type="spellStart"/>
-      <w:r>
-        <w:rPr>
-          <w:rStyle w:val="SubtleEmphasis"/>
-        </w:rPr>
-        <w:t>tersebut</w:t>
-      </w:r>
-      <w:proofErr w:type="spellEnd"/>
-      <w:r>
-        <w:rPr>
-          <w:rStyle w:val="SubtleEmphasis"/>
-        </w:rPr>
-        <w:t xml:space="preserve"> </w:t>
-      </w:r>
-      <w:proofErr w:type="spellStart"/>
-      <w:r>
-        <w:rPr>
-          <w:rStyle w:val="SubtleEmphasis"/>
-        </w:rPr>
-        <w:t>terhubung</w:t>
-      </w:r>
-      <w:proofErr w:type="spellEnd"/>
-      <w:r>
-        <w:rPr>
-          <w:rStyle w:val="SubtleEmphasis"/>
-        </w:rPr>
-        <w:t xml:space="preserve"> </w:t>
-      </w:r>
-      <w:proofErr w:type="spellStart"/>
-      <w:r>
-        <w:rPr>
-          <w:rStyle w:val="SubtleEmphasis"/>
-        </w:rPr>
-        <w:t>ke</w:t>
-      </w:r>
-      <w:proofErr w:type="spellEnd"/>
-      <w:r>
-        <w:rPr>
-          <w:rStyle w:val="SubtleEmphasis"/>
-        </w:rPr>
-        <w:t xml:space="preserve"> </w:t>
-      </w:r>
-      <w:proofErr w:type="spellStart"/>
-      <w:r>
-        <w:rPr>
-          <w:rStyle w:val="SubtleEmphasis"/>
-        </w:rPr>
-        <w:t>satu</w:t>
-      </w:r>
-      <w:proofErr w:type="spellEnd"/>
-      <w:r>
-        <w:rPr>
-          <w:rStyle w:val="SubtleEmphasis"/>
-        </w:rPr>
-        <w:t xml:space="preserve"> </w:t>
-      </w:r>
-      <w:r>
-        <w:rPr>
-          <w:rStyle w:val="SubtleEmphasis"/>
-        </w:rPr>
-        <w:t>router</w:t>
-      </w:r>
-    </w:p>
-    <w:p>
-      <w:pPr>
-        <w:pStyle w:val="Subtitle"/>
-      </w:pPr>
-      <w:r>
-        <w:t>C</w:t>
-      </w:r>
-      <w:r>
-        <w:t xml:space="preserve">lass </w:t>
-      </w:r>
-      <w:r>
-        <w:t>R</w:t>
-      </w:r>
-      <w:r>
-        <w:t>ooms</w:t>
-      </w:r>
-      <w:r>
-        <w:t xml:space="preserve"> </w:t>
-      </w:r>
-      <w:r>
-        <w:t>(18</w:t>
-      </w:r>
-      <w:r>
-        <w:t xml:space="preserve"> pc</w:t>
-      </w:r>
-      <w:r>
-        <w:t>)</w:t>
-      </w:r>
-    </w:p>
-    <w:p>
-      <w:pPr>
-        <w:ind w:left="720"/>
-        <w:rPr>
-          <w:rStyle w:val="SubtleEmphasis"/>
-        </w:rPr>
-      </w:pPr>
-      <w:r>
-        <w:rPr>
-          <w:rStyle w:val="SubtleEmphasis"/>
-        </w:rPr>
-        <w:t xml:space="preserve">Di </w:t>
-      </w:r>
-      <w:proofErr w:type="spellStart"/>
-      <w:r>
-        <w:rPr>
-          <w:rStyle w:val="SubtleEmphasis"/>
-        </w:rPr>
-        <w:t>setiap</w:t>
-      </w:r>
-      <w:proofErr w:type="spellEnd"/>
-      <w:r>
-        <w:rPr>
-          <w:rStyle w:val="SubtleEmphasis"/>
-        </w:rPr>
-        <w:t xml:space="preserve"> </w:t>
-      </w:r>
-      <w:proofErr w:type="spellStart"/>
-      <w:r>
-        <w:rPr>
-          <w:rStyle w:val="SubtleEmphasis"/>
-        </w:rPr>
-        <w:t>ruangan</w:t>
-      </w:r>
-      <w:proofErr w:type="spellEnd"/>
-      <w:r>
-        <w:rPr>
-          <w:rStyle w:val="SubtleEmphasis"/>
-        </w:rPr>
-        <w:t xml:space="preserve"> </w:t>
-      </w:r>
-      <w:proofErr w:type="spellStart"/>
-      <w:r>
-        <w:rPr>
-          <w:rStyle w:val="SubtleEmphasis"/>
-        </w:rPr>
-        <w:t>ada</w:t>
-      </w:r>
-      <w:proofErr w:type="spellEnd"/>
-      <w:r>
-        <w:rPr>
-          <w:rStyle w:val="SubtleEmphasis"/>
-        </w:rPr>
-        <w:t xml:space="preserve"> 1 pc, dan </w:t>
-      </w:r>
-      <w:proofErr w:type="spellStart"/>
-      <w:r>
-        <w:rPr>
-          <w:rStyle w:val="SubtleEmphasis"/>
-        </w:rPr>
-        <w:t>setiap</w:t>
-      </w:r>
-      <w:proofErr w:type="spellEnd"/>
-      <w:r>
-        <w:rPr>
-          <w:rStyle w:val="SubtleEmphasis"/>
-        </w:rPr>
-        <w:t xml:space="preserve"> </w:t>
-      </w:r>
-      <w:proofErr w:type="spellStart"/>
-      <w:r>
-        <w:rPr>
-          <w:rStyle w:val="SubtleEmphasis"/>
-        </w:rPr>
-        <w:t>beberapa</w:t>
-      </w:r>
-      <w:proofErr w:type="spellEnd"/>
-      <w:r>
-        <w:rPr>
-          <w:rStyle w:val="SubtleEmphasis"/>
-        </w:rPr>
-        <w:t xml:space="preserve"> pc </w:t>
-      </w:r>
-      <w:r>
-        <w:rPr>
-          <w:rStyle w:val="SubtleEmphasis"/>
-        </w:rPr>
-        <w:t>(+- 3pc s/d 4</w:t>
-      </w:r>
-      <w:proofErr w:type="gramStart"/>
-      <w:r>
-        <w:rPr>
-          <w:rStyle w:val="SubtleEmphasis"/>
-        </w:rPr>
-        <w:t>pc )</w:t>
-      </w:r>
-      <w:proofErr w:type="gramEnd"/>
-      <w:r>
-        <w:rPr>
-          <w:rStyle w:val="SubtleEmphasis"/>
-        </w:rPr>
-        <w:t xml:space="preserve"> </w:t>
-      </w:r>
-      <w:proofErr w:type="spellStart"/>
-      <w:r>
-        <w:rPr>
-          <w:rStyle w:val="SubtleEmphasis"/>
-        </w:rPr>
-        <w:t>tersebut</w:t>
-      </w:r>
-      <w:proofErr w:type="spellEnd"/>
-      <w:r>
-        <w:rPr>
-          <w:rStyle w:val="SubtleEmphasis"/>
-        </w:rPr>
-        <w:t xml:space="preserve"> </w:t>
-      </w:r>
-      <w:proofErr w:type="spellStart"/>
-      <w:r>
-        <w:rPr>
-          <w:rStyle w:val="SubtleEmphasis"/>
-        </w:rPr>
-        <w:t>terhubung</w:t>
-      </w:r>
-      <w:proofErr w:type="spellEnd"/>
-      <w:r>
-        <w:rPr>
-          <w:rStyle w:val="SubtleEmphasis"/>
-        </w:rPr>
-        <w:t xml:space="preserve"> </w:t>
-      </w:r>
-      <w:proofErr w:type="spellStart"/>
-      <w:r>
-        <w:rPr>
-          <w:rStyle w:val="SubtleEmphasis"/>
-        </w:rPr>
-        <w:t>ke</w:t>
-      </w:r>
-      <w:proofErr w:type="spellEnd"/>
-      <w:r>
-        <w:rPr>
-          <w:rStyle w:val="SubtleEmphasis"/>
-        </w:rPr>
-        <w:t xml:space="preserve"> 1 switch yang </w:t>
-      </w:r>
-      <w:proofErr w:type="spellStart"/>
-      <w:r>
-        <w:rPr>
-          <w:rStyle w:val="SubtleEmphasis"/>
-        </w:rPr>
-        <w:t>berarti</w:t>
-      </w:r>
-      <w:proofErr w:type="spellEnd"/>
-      <w:r>
-        <w:rPr>
-          <w:rStyle w:val="SubtleEmphasis"/>
-        </w:rPr>
-        <w:t xml:space="preserve"> +- </w:t>
-      </w:r>
-      <w:proofErr w:type="spellStart"/>
-      <w:r>
-        <w:rPr>
-          <w:rStyle w:val="SubtleEmphasis"/>
-        </w:rPr>
-        <w:t>ada</w:t>
-      </w:r>
-      <w:proofErr w:type="spellEnd"/>
-      <w:r>
-        <w:rPr>
-          <w:rStyle w:val="SubtleEmphasis"/>
-        </w:rPr>
-        <w:t xml:space="preserve"> 5 switch yang </w:t>
-      </w:r>
-      <w:proofErr w:type="spellStart"/>
-      <w:r>
-        <w:rPr>
-          <w:rStyle w:val="SubtleEmphasis"/>
-        </w:rPr>
-        <w:t>terhubung</w:t>
-      </w:r>
-      <w:proofErr w:type="spellEnd"/>
-      <w:r>
-        <w:rPr>
-          <w:rStyle w:val="SubtleEmphasis"/>
-        </w:rPr>
-        <w:t xml:space="preserve"> </w:t>
-      </w:r>
-      <w:proofErr w:type="spellStart"/>
-      <w:r>
-        <w:rPr>
-          <w:rStyle w:val="SubtleEmphasis"/>
-        </w:rPr>
-        <w:t>ke</w:t>
-      </w:r>
-      <w:proofErr w:type="spellEnd"/>
-      <w:r>
-        <w:rPr>
-          <w:rStyle w:val="SubtleEmphasis"/>
-        </w:rPr>
-        <w:t xml:space="preserve"> </w:t>
-      </w:r>
-      <w:proofErr w:type="spellStart"/>
-      <w:r>
-        <w:rPr>
-          <w:rStyle w:val="SubtleEmphasis"/>
-        </w:rPr>
-        <w:t>satu</w:t>
-      </w:r>
-      <w:proofErr w:type="spellEnd"/>
-      <w:r>
-        <w:rPr>
-          <w:rStyle w:val="SubtleEmphasis"/>
-        </w:rPr>
-        <w:t xml:space="preserve"> router</w:t>
-      </w:r>
-    </w:p>
-    <w:p>
-      <w:pPr>
-        <w:pStyle w:val="Subtitle"/>
-      </w:pPr>
-      <w:r>
-        <w:t>L</w:t>
-      </w:r>
-      <w:r>
-        <w:t xml:space="preserve">ab </w:t>
-      </w:r>
-      <w:r>
-        <w:t>R</w:t>
-      </w:r>
-      <w:r>
-        <w:t>ooms</w:t>
-      </w:r>
-      <w:r>
-        <w:t xml:space="preserve"> </w:t>
-      </w:r>
-      <w:r>
-        <w:t>(5</w:t>
-      </w:r>
-      <w:r>
-        <w:t xml:space="preserve"> pc</w:t>
-      </w:r>
-      <w:r>
-        <w:t>)</w:t>
-      </w:r>
-    </w:p>
-    <w:p>
-      <w:pPr>
-        <w:ind w:left="720"/>
-        <w:rPr>
-          <w:rStyle w:val="SubtleEmphasis"/>
-        </w:rPr>
-      </w:pPr>
-      <w:r>
-        <w:rPr>
-          <w:rStyle w:val="SubtleEmphasis"/>
-        </w:rPr>
-        <w:t xml:space="preserve">Di </w:t>
-      </w:r>
-      <w:proofErr w:type="spellStart"/>
-      <w:r>
-        <w:rPr>
-          <w:rStyle w:val="SubtleEmphasis"/>
-        </w:rPr>
-        <w:t>setiap</w:t>
-      </w:r>
-      <w:proofErr w:type="spellEnd"/>
-      <w:r>
-        <w:rPr>
-          <w:rStyle w:val="SubtleEmphasis"/>
-        </w:rPr>
-        <w:t xml:space="preserve"> </w:t>
-      </w:r>
-      <w:proofErr w:type="spellStart"/>
-      <w:r>
-        <w:rPr>
-          <w:rStyle w:val="SubtleEmphasis"/>
-        </w:rPr>
-        <w:t>ruangan</w:t>
-      </w:r>
-      <w:proofErr w:type="spellEnd"/>
-      <w:r>
-        <w:rPr>
-          <w:rStyle w:val="SubtleEmphasis"/>
-        </w:rPr>
-        <w:t xml:space="preserve"> </w:t>
-      </w:r>
-      <w:proofErr w:type="spellStart"/>
-      <w:r>
-        <w:rPr>
-          <w:rStyle w:val="SubtleEmphasis"/>
-        </w:rPr>
-        <w:t>ada</w:t>
-      </w:r>
-      <w:proofErr w:type="spellEnd"/>
-      <w:r>
-        <w:rPr>
-          <w:rStyle w:val="SubtleEmphasis"/>
-        </w:rPr>
-        <w:t xml:space="preserve"> 1 pc yang </w:t>
-      </w:r>
-      <w:proofErr w:type="spellStart"/>
-      <w:r>
-        <w:rPr>
-          <w:rStyle w:val="SubtleEmphasis"/>
-        </w:rPr>
-        <w:t>terhubung</w:t>
-      </w:r>
-      <w:proofErr w:type="spellEnd"/>
-      <w:r>
-        <w:rPr>
-          <w:rStyle w:val="SubtleEmphasis"/>
-        </w:rPr>
-        <w:t xml:space="preserve"> </w:t>
-      </w:r>
-      <w:proofErr w:type="spellStart"/>
-      <w:r>
-        <w:rPr>
-          <w:rStyle w:val="SubtleEmphasis"/>
-        </w:rPr>
-        <w:t>ke</w:t>
-      </w:r>
-      <w:proofErr w:type="spellEnd"/>
-      <w:r>
-        <w:rPr>
-          <w:rStyle w:val="SubtleEmphasis"/>
-        </w:rPr>
-        <w:t xml:space="preserve"> </w:t>
-      </w:r>
-      <w:proofErr w:type="spellStart"/>
-      <w:r>
-        <w:rPr>
-          <w:rStyle w:val="SubtleEmphasis"/>
-        </w:rPr>
-        <w:t>satu</w:t>
-      </w:r>
-      <w:proofErr w:type="spellEnd"/>
-      <w:r>
-        <w:rPr>
-          <w:rStyle w:val="SubtleEmphasis"/>
-        </w:rPr>
-        <w:t xml:space="preserve"> switch, dan switch </w:t>
-      </w:r>
-      <w:proofErr w:type="spellStart"/>
-      <w:r>
-        <w:rPr>
-          <w:rStyle w:val="SubtleEmphasis"/>
-        </w:rPr>
-        <w:t>tersebut</w:t>
-      </w:r>
-      <w:proofErr w:type="spellEnd"/>
-      <w:r>
-        <w:rPr>
-          <w:rStyle w:val="SubtleEmphasis"/>
-        </w:rPr>
-        <w:t xml:space="preserve"> </w:t>
-      </w:r>
-      <w:proofErr w:type="spellStart"/>
-      <w:r>
-        <w:rPr>
-          <w:rStyle w:val="SubtleEmphasis"/>
-        </w:rPr>
-        <w:t>terhubung</w:t>
-      </w:r>
-      <w:proofErr w:type="spellEnd"/>
-      <w:r>
-        <w:rPr>
-          <w:rStyle w:val="SubtleEmphasis"/>
-        </w:rPr>
-        <w:t xml:space="preserve"> </w:t>
-      </w:r>
-      <w:proofErr w:type="spellStart"/>
-      <w:r>
-        <w:rPr>
-          <w:rStyle w:val="SubtleEmphasis"/>
-        </w:rPr>
-        <w:t>ke</w:t>
-      </w:r>
-      <w:proofErr w:type="spellEnd"/>
-      <w:r>
-        <w:rPr>
-          <w:rStyle w:val="SubtleEmphasis"/>
-        </w:rPr>
-        <w:t xml:space="preserve"> </w:t>
-      </w:r>
-      <w:proofErr w:type="spellStart"/>
-      <w:r>
-        <w:rPr>
-          <w:rStyle w:val="SubtleEmphasis"/>
-        </w:rPr>
-        <w:t>satu</w:t>
-      </w:r>
-      <w:proofErr w:type="spellEnd"/>
-      <w:r>
-        <w:rPr>
-          <w:rStyle w:val="SubtleEmphasis"/>
-        </w:rPr>
-        <w:t xml:space="preserve"> router</w:t>
-      </w:r>
-    </w:p>
-    <w:p>
-      <w:pPr>
-        <w:pStyle w:val="Subtitle"/>
         <w:rPr>
           <w:rStyle w:val="SubtleEmphasis"/>
           <w:color w:val="4F81BD" w:themeColor="accent1"/>
@@ -6841,114 +5141,8 @@
         <w:rPr>
           <w:rStyle w:val="SubtleEmphasis"/>
         </w:rPr>
-        <w:t xml:space="preserve">Router </w:t>
-      </w:r>
-      <w:proofErr w:type="spellStart"/>
-      <w:r>
-        <w:rPr>
-          <w:rStyle w:val="SubtleEmphasis"/>
-        </w:rPr>
-        <w:t>dari</w:t>
-      </w:r>
-      <w:proofErr w:type="spellEnd"/>
-      <w:r>
-        <w:rPr>
-          <w:rStyle w:val="SubtleEmphasis"/>
-        </w:rPr>
-        <w:t xml:space="preserve"> </w:t>
-      </w:r>
-      <w:proofErr w:type="spellStart"/>
-      <w:r>
-        <w:rPr>
-          <w:rStyle w:val="SubtleEmphasis"/>
-        </w:rPr>
-        <w:t>ruang</w:t>
-      </w:r>
-      <w:proofErr w:type="spellEnd"/>
-      <w:r>
-        <w:rPr>
-          <w:rStyle w:val="SubtleEmphasis"/>
-        </w:rPr>
-        <w:t xml:space="preserve"> lab computer, </w:t>
-      </w:r>
-      <w:proofErr w:type="spellStart"/>
-      <w:r>
-        <w:rPr>
-          <w:rStyle w:val="SubtleEmphasis"/>
-        </w:rPr>
-        <w:t>ruang</w:t>
-      </w:r>
-      <w:proofErr w:type="spellEnd"/>
-      <w:r>
-        <w:rPr>
-          <w:rStyle w:val="SubtleEmphasis"/>
-        </w:rPr>
-        <w:t xml:space="preserve"> </w:t>
-      </w:r>
-      <w:proofErr w:type="spellStart"/>
-      <w:r>
-        <w:rPr>
-          <w:rStyle w:val="SubtleEmphasis"/>
-        </w:rPr>
-        <w:t>kelas</w:t>
-      </w:r>
-      <w:proofErr w:type="spellEnd"/>
-      <w:r>
-        <w:rPr>
-          <w:rStyle w:val="SubtleEmphasis"/>
-        </w:rPr>
-        <w:t xml:space="preserve"> dan </w:t>
-      </w:r>
-      <w:proofErr w:type="spellStart"/>
-      <w:r>
-        <w:rPr>
-          <w:rStyle w:val="SubtleEmphasis"/>
-        </w:rPr>
-        <w:t>ruang</w:t>
-      </w:r>
-      <w:proofErr w:type="spellEnd"/>
-      <w:r>
-        <w:rPr>
-          <w:rStyle w:val="SubtleEmphasis"/>
-        </w:rPr>
-        <w:t xml:space="preserve"> lab </w:t>
-      </w:r>
-      <w:proofErr w:type="spellStart"/>
-      <w:r>
-        <w:rPr>
-          <w:rStyle w:val="SubtleEmphasis"/>
-        </w:rPr>
-        <w:t>terhubung</w:t>
-      </w:r>
-      <w:proofErr w:type="spellEnd"/>
-      <w:r>
-        <w:rPr>
-          <w:rStyle w:val="SubtleEmphasis"/>
-        </w:rPr>
-        <w:t xml:space="preserve"> </w:t>
-      </w:r>
-      <w:proofErr w:type="spellStart"/>
-      <w:r>
-        <w:rPr>
-          <w:rStyle w:val="SubtleEmphasis"/>
-        </w:rPr>
-        <w:t>ke</w:t>
-      </w:r>
-      <w:proofErr w:type="spellEnd"/>
-      <w:r>
-        <w:rPr>
-          <w:rStyle w:val="SubtleEmphasis"/>
-        </w:rPr>
-        <w:t xml:space="preserve"> 1 router </w:t>
-      </w:r>
-      <w:proofErr w:type="spellStart"/>
-      <w:r>
-        <w:rPr>
-          <w:rStyle w:val="SubtleEmphasis"/>
-        </w:rPr>
-        <w:t>utama</w:t>
-      </w:r>
-      <w:proofErr w:type="spellEnd"/>
+        <w:t>Router dari ruang lab computer, ruang kelas dan ruang lab terhubung ke 1 router utama</w:t>
+      </w:r>
     </w:p>
     <w:p>
       <w:pPr>
@@ -6985,217 +5179,7 @@
         <w:rPr>
           <w:rStyle w:val="SubtleEmphasis"/>
         </w:rPr>
-        <w:t xml:space="preserve">Router </w:t>
-      </w:r>
-      <w:proofErr w:type="spellStart"/>
-      <w:r>
-        <w:rPr>
-          <w:rStyle w:val="SubtleEmphasis"/>
-        </w:rPr>
-        <w:t>dari</w:t>
-      </w:r>
-      <w:proofErr w:type="spellEnd"/>
-      <w:r>
-        <w:rPr>
-          <w:rStyle w:val="SubtleEmphasis"/>
-        </w:rPr>
-        <w:t xml:space="preserve"> </w:t>
-      </w:r>
-      <w:proofErr w:type="spellStart"/>
-      <w:r>
-        <w:rPr>
-          <w:rStyle w:val="SubtleEmphasis"/>
-        </w:rPr>
-        <w:t>ruang</w:t>
-      </w:r>
-      <w:proofErr w:type="spellEnd"/>
-      <w:r>
-        <w:rPr>
-          <w:rStyle w:val="SubtleEmphasis"/>
-        </w:rPr>
-        <w:t xml:space="preserve"> guru dan </w:t>
-      </w:r>
-      <w:proofErr w:type="spellStart"/>
-      <w:r>
-        <w:rPr>
-          <w:rStyle w:val="SubtleEmphasis"/>
-        </w:rPr>
-        <w:t>ruang</w:t>
-      </w:r>
-      <w:proofErr w:type="spellEnd"/>
-      <w:r>
-        <w:rPr>
-          <w:rStyle w:val="SubtleEmphasis"/>
-        </w:rPr>
-        <w:t xml:space="preserve"> </w:t>
-      </w:r>
-      <w:proofErr w:type="spellStart"/>
-      <w:r>
-        <w:rPr>
-          <w:rStyle w:val="SubtleEmphasis"/>
-        </w:rPr>
-        <w:t>administrasi</w:t>
-      </w:r>
-      <w:proofErr w:type="spellEnd"/>
-      <w:r>
-        <w:rPr>
-          <w:rStyle w:val="SubtleEmphasis"/>
-        </w:rPr>
-        <w:t xml:space="preserve"> </w:t>
-      </w:r>
-      <w:proofErr w:type="spellStart"/>
-      <w:r>
-        <w:rPr>
-          <w:rStyle w:val="SubtleEmphasis"/>
-        </w:rPr>
-        <w:t>terhubung</w:t>
-      </w:r>
-      <w:proofErr w:type="spellEnd"/>
-      <w:r>
-        <w:rPr>
-          <w:rStyle w:val="SubtleEmphasis"/>
-        </w:rPr>
-        <w:t xml:space="preserve"> </w:t>
-      </w:r>
-      <w:proofErr w:type="spellStart"/>
-      <w:r>
-        <w:rPr>
-          <w:rStyle w:val="SubtleEmphasis"/>
-        </w:rPr>
-        <w:t>ke</w:t>
-      </w:r>
-      <w:proofErr w:type="spellEnd"/>
-      <w:r>
-        <w:rPr>
-          <w:rStyle w:val="SubtleEmphasis"/>
-        </w:rPr>
-        <w:t xml:space="preserve"> </w:t>
-      </w:r>
-      <w:proofErr w:type="spellStart"/>
-      <w:r>
-        <w:rPr>
-          <w:rStyle w:val="SubtleEmphasis"/>
-        </w:rPr>
-        <w:t>satu</w:t>
-      </w:r>
-      <w:proofErr w:type="spellEnd"/>
-      <w:r>
-        <w:rPr>
-          <w:rStyle w:val="SubtleEmphasis"/>
-        </w:rPr>
-        <w:t xml:space="preserve"> router </w:t>
-      </w:r>
-      <w:proofErr w:type="spellStart"/>
-      <w:r>
-        <w:rPr>
-          <w:rStyle w:val="SubtleEmphasis"/>
-        </w:rPr>
-        <w:t>lainya</w:t>
-      </w:r>
-      <w:proofErr w:type="spellEnd"/>
-      <w:r>
-        <w:rPr>
-          <w:rStyle w:val="SubtleEmphasis"/>
-        </w:rPr>
-        <w:t xml:space="preserve"> </w:t>
-      </w:r>
-      <w:proofErr w:type="spellStart"/>
-      <w:r>
-        <w:rPr>
-          <w:rStyle w:val="SubtleEmphasis"/>
-        </w:rPr>
-        <w:t>dimana</w:t>
-      </w:r>
-      <w:proofErr w:type="spellEnd"/>
-      <w:r>
-        <w:rPr>
-          <w:rStyle w:val="SubtleEmphasis"/>
-        </w:rPr>
-        <w:t xml:space="preserve"> router </w:t>
-      </w:r>
-      <w:proofErr w:type="spellStart"/>
-      <w:r>
-        <w:rPr>
-          <w:rStyle w:val="SubtleEmphasis"/>
-        </w:rPr>
-        <w:t>tersebut</w:t>
-      </w:r>
-      <w:proofErr w:type="spellEnd"/>
-      <w:r>
-        <w:rPr>
-          <w:rStyle w:val="SubtleEmphasis"/>
-        </w:rPr>
-        <w:t xml:space="preserve"> </w:t>
-      </w:r>
-      <w:proofErr w:type="spellStart"/>
-      <w:r>
-        <w:rPr>
-          <w:rStyle w:val="SubtleEmphasis"/>
-        </w:rPr>
-        <w:t>terhubung</w:t>
-      </w:r>
-      <w:proofErr w:type="spellEnd"/>
-      <w:r>
-        <w:rPr>
-          <w:rStyle w:val="SubtleEmphasis"/>
-        </w:rPr>
-        <w:t xml:space="preserve"> </w:t>
-      </w:r>
-      <w:proofErr w:type="spellStart"/>
-      <w:r>
-        <w:rPr>
-          <w:rStyle w:val="SubtleEmphasis"/>
-        </w:rPr>
-        <w:t>ke</w:t>
-      </w:r>
-      <w:proofErr w:type="spellEnd"/>
-      <w:r>
-        <w:rPr>
-          <w:rStyle w:val="SubtleEmphasis"/>
-        </w:rPr>
-        <w:t xml:space="preserve"> router </w:t>
-      </w:r>
-      <w:proofErr w:type="spellStart"/>
-      <w:r>
-        <w:rPr>
-          <w:rStyle w:val="SubtleEmphasis"/>
-        </w:rPr>
-        <w:t>utama</w:t>
-      </w:r>
-      <w:proofErr w:type="spellEnd"/>
-      <w:r>
-        <w:rPr>
-          <w:rStyle w:val="SubtleEmphasis"/>
-        </w:rPr>
-        <w:t xml:space="preserve"> </w:t>
-      </w:r>
-      <w:proofErr w:type="spellStart"/>
-      <w:r>
-        <w:rPr>
-          <w:rStyle w:val="SubtleEmphasis"/>
-        </w:rPr>
-        <w:t>tanpa</w:t>
-      </w:r>
-      <w:proofErr w:type="spellEnd"/>
-      <w:r>
-        <w:rPr>
-          <w:rStyle w:val="SubtleEmphasis"/>
-        </w:rPr>
-        <w:t xml:space="preserve"> </w:t>
-      </w:r>
-      <w:proofErr w:type="spellStart"/>
-      <w:r>
-        <w:rPr>
-          <w:rStyle w:val="SubtleEmphasis"/>
-        </w:rPr>
-        <w:t>memperkenalkan</w:t>
-      </w:r>
-      <w:proofErr w:type="spellEnd"/>
-      <w:r>
-        <w:rPr>
-          <w:rStyle w:val="SubtleEmphasis"/>
-        </w:rPr>
-        <w:t xml:space="preserve"> </w:t>
+        <w:t xml:space="preserve">Router dari ruang guru dan ruang administrasi terhubung ke satu router lainya dimana router tersebut terhubung ke router utama tanpa memperkenalkan </w:t>
       </w:r>
       <w:r>
         <w:rPr>
@@ -7207,58 +5191,8 @@
         <w:rPr>
           <w:rStyle w:val="SubtleEmphasis"/>
         </w:rPr>
-        <w:t xml:space="preserve"> </w:t>
-      </w:r>
-      <w:proofErr w:type="spellStart"/>
-      <w:r>
-        <w:rPr>
-          <w:rStyle w:val="SubtleEmphasis"/>
-        </w:rPr>
-        <w:t>dari</w:t>
-      </w:r>
-      <w:proofErr w:type="spellEnd"/>
-      <w:r>
-        <w:rPr>
-          <w:rStyle w:val="SubtleEmphasis"/>
-        </w:rPr>
-        <w:t xml:space="preserve"> router </w:t>
-      </w:r>
-      <w:proofErr w:type="spellStart"/>
-      <w:r>
-        <w:rPr>
-          <w:rStyle w:val="SubtleEmphasis"/>
-        </w:rPr>
-        <w:t>ruang</w:t>
-      </w:r>
-      <w:proofErr w:type="spellEnd"/>
-      <w:r>
-        <w:rPr>
-          <w:rStyle w:val="SubtleEmphasis"/>
-        </w:rPr>
-        <w:t xml:space="preserve"> guru dan </w:t>
-      </w:r>
-      <w:proofErr w:type="spellStart"/>
-      <w:r>
-        <w:rPr>
-          <w:rStyle w:val="SubtleEmphasis"/>
-        </w:rPr>
-        <w:t>ruang</w:t>
-      </w:r>
-      <w:proofErr w:type="spellEnd"/>
-      <w:r>
-        <w:rPr>
-          <w:rStyle w:val="SubtleEmphasis"/>
-        </w:rPr>
-        <w:t xml:space="preserve"> </w:t>
-      </w:r>
-      <w:proofErr w:type="spellStart"/>
-      <w:r>
-        <w:rPr>
-          <w:rStyle w:val="SubtleEmphasis"/>
-        </w:rPr>
-        <w:t>administrasi</w:t>
-      </w:r>
-      <w:proofErr w:type="spellEnd"/>
+        <w:t xml:space="preserve"> dari router ruang guru dan ruang administrasi</w:t>
+      </w:r>
     </w:p>
     <w:p>
       <w:pPr>
@@ -7300,161 +5234,7 @@
         <w:rPr>
           <w:rStyle w:val="SubtleEmphasis"/>
         </w:rPr>
-        <w:t xml:space="preserve">File Server dan Web Server </w:t>
-      </w:r>
-      <w:proofErr w:type="spellStart"/>
-      <w:r>
-        <w:rPr>
-          <w:rStyle w:val="SubtleEmphasis"/>
-        </w:rPr>
-        <w:t>berada</w:t>
-      </w:r>
-      <w:proofErr w:type="spellEnd"/>
-      <w:r>
-        <w:rPr>
-          <w:rStyle w:val="SubtleEmphasis"/>
-        </w:rPr>
-        <w:t xml:space="preserve"> </w:t>
-      </w:r>
-      <w:proofErr w:type="spellStart"/>
-      <w:r>
-        <w:rPr>
-          <w:rStyle w:val="SubtleEmphasis"/>
-        </w:rPr>
-        <w:t>dalam</w:t>
-      </w:r>
-      <w:proofErr w:type="spellEnd"/>
-      <w:r>
-        <w:rPr>
-          <w:rStyle w:val="SubtleEmphasis"/>
-        </w:rPr>
-        <w:t xml:space="preserve"> 2 server yang </w:t>
-      </w:r>
-      <w:proofErr w:type="spellStart"/>
-      <w:r>
-        <w:rPr>
-          <w:rStyle w:val="SubtleEmphasis"/>
-        </w:rPr>
-        <w:t>berbeda</w:t>
-      </w:r>
-      <w:proofErr w:type="spellEnd"/>
-      <w:r>
-        <w:rPr>
-          <w:rStyle w:val="SubtleEmphasis"/>
-        </w:rPr>
-        <w:t xml:space="preserve"> </w:t>
-      </w:r>
-      <w:proofErr w:type="spellStart"/>
-      <w:r>
-        <w:rPr>
-          <w:rStyle w:val="SubtleEmphasis"/>
-        </w:rPr>
-        <w:t>guna</w:t>
-      </w:r>
-      <w:proofErr w:type="spellEnd"/>
-      <w:r>
-        <w:rPr>
-          <w:rStyle w:val="SubtleEmphasis"/>
-        </w:rPr>
-        <w:t xml:space="preserve"> </w:t>
-      </w:r>
-      <w:proofErr w:type="spellStart"/>
-      <w:r>
-        <w:rPr>
-          <w:rStyle w:val="SubtleEmphasis"/>
-        </w:rPr>
-        <w:t>mengurangi</w:t>
-      </w:r>
-      <w:proofErr w:type="spellEnd"/>
-      <w:r>
-        <w:rPr>
-          <w:rStyle w:val="SubtleEmphasis"/>
-        </w:rPr>
-        <w:t xml:space="preserve"> </w:t>
-      </w:r>
-      <w:proofErr w:type="spellStart"/>
-      <w:r>
-        <w:rPr>
-          <w:rStyle w:val="SubtleEmphasis"/>
-        </w:rPr>
-        <w:t>kemungkinan</w:t>
-      </w:r>
-      <w:proofErr w:type="spellEnd"/>
-      <w:r>
-        <w:rPr>
-          <w:rStyle w:val="SubtleEmphasis"/>
-        </w:rPr>
-        <w:t xml:space="preserve"> </w:t>
-      </w:r>
-      <w:proofErr w:type="spellStart"/>
-      <w:r>
-        <w:rPr>
-          <w:rStyle w:val="SubtleEmphasis"/>
-        </w:rPr>
-        <w:t>resiko</w:t>
-      </w:r>
-      <w:proofErr w:type="spellEnd"/>
-      <w:r>
-        <w:rPr>
-          <w:rStyle w:val="SubtleEmphasis"/>
-        </w:rPr>
-        <w:t xml:space="preserve"> </w:t>
-      </w:r>
-      <w:proofErr w:type="spellStart"/>
-      <w:r>
-        <w:rPr>
-          <w:rStyle w:val="SubtleEmphasis"/>
-        </w:rPr>
-        <w:t>terjadinya</w:t>
-      </w:r>
-      <w:proofErr w:type="spellEnd"/>
-      <w:r>
-        <w:rPr>
-          <w:rStyle w:val="SubtleEmphasis"/>
-        </w:rPr>
-        <w:t xml:space="preserve"> server down dan </w:t>
-      </w:r>
-      <w:proofErr w:type="spellStart"/>
-      <w:r>
-        <w:rPr>
-          <w:rStyle w:val="SubtleEmphasis"/>
-        </w:rPr>
-        <w:t>langsung</w:t>
-      </w:r>
-      <w:proofErr w:type="spellEnd"/>
-      <w:r>
-        <w:rPr>
-          <w:rStyle w:val="SubtleEmphasis"/>
-        </w:rPr>
-        <w:t xml:space="preserve"> </w:t>
-      </w:r>
-      <w:proofErr w:type="spellStart"/>
-      <w:r>
-        <w:rPr>
-          <w:rStyle w:val="SubtleEmphasis"/>
-        </w:rPr>
-        <w:t>terhubung</w:t>
-      </w:r>
-      <w:proofErr w:type="spellEnd"/>
-      <w:r>
-        <w:rPr>
-          <w:rStyle w:val="SubtleEmphasis"/>
-        </w:rPr>
-        <w:t xml:space="preserve"> </w:t>
-      </w:r>
-      <w:proofErr w:type="spellStart"/>
-      <w:r>
-        <w:rPr>
-          <w:rStyle w:val="SubtleEmphasis"/>
-        </w:rPr>
-        <w:t>ke</w:t>
-      </w:r>
-      <w:proofErr w:type="spellEnd"/>
-      <w:r>
-        <w:rPr>
-          <w:rStyle w:val="SubtleEmphasis"/>
-        </w:rPr>
-        <w:t xml:space="preserve"> main router</w:t>
+        <w:t>File Server dan Web Server berada dalam 2 server yang berbeda guna mengurangi kemungkinan resiko terjadinya server down dan langsung terhubung ke main router</w:t>
       </w:r>
     </w:p>
     <w:p>
@@ -7486,119 +5266,7 @@
         <w:rPr>
           <w:rStyle w:val="SubtleEmphasis"/>
         </w:rPr>
-        <w:t xml:space="preserve">Main router </w:t>
-      </w:r>
-      <w:proofErr w:type="spellStart"/>
-      <w:r>
-        <w:rPr>
-          <w:rStyle w:val="SubtleEmphasis"/>
-        </w:rPr>
-        <w:t>selain</w:t>
-      </w:r>
-      <w:proofErr w:type="spellEnd"/>
-      <w:r>
-        <w:rPr>
-          <w:rStyle w:val="SubtleEmphasis"/>
-        </w:rPr>
-        <w:t xml:space="preserve"> </w:t>
-      </w:r>
-      <w:proofErr w:type="spellStart"/>
-      <w:r>
-        <w:rPr>
-          <w:rStyle w:val="SubtleEmphasis"/>
-        </w:rPr>
-        <w:t>menghubungkan</w:t>
-      </w:r>
-      <w:proofErr w:type="spellEnd"/>
-      <w:r>
-        <w:rPr>
-          <w:rStyle w:val="SubtleEmphasis"/>
-        </w:rPr>
-        <w:t xml:space="preserve"> router-router lain </w:t>
-      </w:r>
-      <w:proofErr w:type="spellStart"/>
-      <w:r>
-        <w:rPr>
-          <w:rStyle w:val="SubtleEmphasis"/>
-        </w:rPr>
-        <w:t>maupun</w:t>
-      </w:r>
-      <w:proofErr w:type="spellEnd"/>
-      <w:r>
-        <w:rPr>
-          <w:rStyle w:val="SubtleEmphasis"/>
-        </w:rPr>
-        <w:t xml:space="preserve"> server </w:t>
-      </w:r>
-      <w:proofErr w:type="spellStart"/>
-      <w:r>
-        <w:rPr>
-          <w:rStyle w:val="SubtleEmphasis"/>
-        </w:rPr>
-        <w:t>dalam</w:t>
-      </w:r>
-      <w:proofErr w:type="spellEnd"/>
-      <w:r>
-        <w:rPr>
-          <w:rStyle w:val="SubtleEmphasis"/>
-        </w:rPr>
-        <w:t xml:space="preserve"> </w:t>
-      </w:r>
-      <w:proofErr w:type="spellStart"/>
-      <w:r>
-        <w:rPr>
-          <w:rStyle w:val="SubtleEmphasis"/>
-        </w:rPr>
-        <w:t>sekolah</w:t>
-      </w:r>
-      <w:proofErr w:type="spellEnd"/>
-      <w:r>
-        <w:rPr>
-          <w:rStyle w:val="SubtleEmphasis"/>
-        </w:rPr>
-        <w:t xml:space="preserve"> </w:t>
-      </w:r>
-      <w:proofErr w:type="spellStart"/>
-      <w:r>
-        <w:rPr>
-          <w:rStyle w:val="SubtleEmphasis"/>
-        </w:rPr>
-        <w:t>ia</w:t>
-      </w:r>
-      <w:proofErr w:type="spellEnd"/>
-      <w:r>
-        <w:rPr>
-          <w:rStyle w:val="SubtleEmphasis"/>
-        </w:rPr>
-        <w:t xml:space="preserve"> juga </w:t>
-      </w:r>
-      <w:proofErr w:type="spellStart"/>
-      <w:r>
-        <w:rPr>
-          <w:rStyle w:val="SubtleEmphasis"/>
-        </w:rPr>
-        <w:t>terhubung</w:t>
-      </w:r>
-      <w:proofErr w:type="spellEnd"/>
-      <w:r>
-        <w:rPr>
-          <w:rStyle w:val="SubtleEmphasis"/>
-        </w:rPr>
-        <w:t xml:space="preserve"> </w:t>
-      </w:r>
-      <w:proofErr w:type="spellStart"/>
-      <w:r>
-        <w:rPr>
-          <w:rStyle w:val="SubtleEmphasis"/>
-        </w:rPr>
-        <w:t>dengan</w:t>
-      </w:r>
-      <w:proofErr w:type="spellEnd"/>
-      <w:r>
-        <w:rPr>
-          <w:rStyle w:val="SubtleEmphasis"/>
-        </w:rPr>
-        <w:t xml:space="preserve"> internet</w:t>
+        <w:t>Main router selain menghubungkan router-router lain maupun server dalam sekolah ia juga terhubung dengan internet</w:t>
       </w:r>
     </w:p>
     <w:p>
@@ -8123,7 +5791,7 @@
     <w:lsdException w:name="Table Web 2" w:semiHidden="1" w:unhideWhenUsed="1"/>
     <w:lsdException w:name="Table Web 3" w:semiHidden="1" w:unhideWhenUsed="1"/>
     <w:lsdException w:name="Balloon Text" w:semiHidden="1" w:unhideWhenUsed="1"/>
-    <w:lsdException w:name="Table Grid" w:semiHidden="1" w:uiPriority="59" w:unhideWhenUsed="1"/>
+    <w:lsdException w:name="Table Grid" w:uiPriority="59"/>
     <w:lsdException w:name="Table Theme" w:semiHidden="1" w:unhideWhenUsed="1"/>
     <w:lsdException w:name="Placeholder Text" w:semiHidden="1"/>
     <w:lsdException w:name="No Spacing" w:uiPriority="1" w:qFormat="1"/>

</xml_diff>